<commit_message>
keep only word document
</commit_message>
<xml_diff>
--- a/Разработка схемы управления автоматическим складом.docx
+++ b/Разработка схемы управления автоматическим складом.docx
@@ -552,6 +552,7 @@
           <w:lang w:eastAsia="ru-RU"/>
         </w:rPr>
       </w:pPr>
+      <w:bookmarkStart w:id="0" w:name="_Toc181705635"/>
       <w:r>
         <w:rPr>
           <w:lang w:eastAsia="ru-RU"/>
@@ -559,6 +560,7 @@
         <w:lastRenderedPageBreak/>
         <w:t>СОДЕРЖАНИЕ</w:t>
       </w:r>
+      <w:bookmarkEnd w:id="0"/>
     </w:p>
     <w:sdt>
       <w:sdtPr>
@@ -623,7 +625,7 @@
             </w:rPr>
             <w:fldChar w:fldCharType="separate"/>
           </w:r>
-          <w:hyperlink w:anchor="_Toc179191254" w:history="1">
+          <w:hyperlink w:anchor="_Toc181705635" w:history="1">
             <w:r>
               <w:rPr>
                 <w:rStyle w:val="af5"/>
@@ -651,7 +653,7 @@
                 <w:noProof/>
                 <w:webHidden/>
               </w:rPr>
-              <w:instrText xml:space="preserve"> PAGEREF _Toc179191254 \h </w:instrText>
+              <w:instrText xml:space="preserve"> PAGEREF _Toc181705635 \h </w:instrText>
             </w:r>
             <w:r>
               <w:rPr>
@@ -694,7 +696,7 @@
               <w:lang w:eastAsia="ru-RU"/>
             </w:rPr>
           </w:pPr>
-          <w:hyperlink w:anchor="_Toc179191255" w:history="1">
+          <w:hyperlink w:anchor="_Toc181705636" w:history="1">
             <w:r>
               <w:rPr>
                 <w:rStyle w:val="af5"/>
@@ -722,7 +724,7 @@
                 <w:noProof/>
                 <w:webHidden/>
               </w:rPr>
-              <w:instrText xml:space="preserve"> PAGEREF _Toc179191255 \h </w:instrText>
+              <w:instrText xml:space="preserve"> PAGEREF _Toc181705636 \h </w:instrText>
             </w:r>
             <w:r>
               <w:rPr>
@@ -743,6 +745,1063 @@
                 <w:webHidden/>
               </w:rPr>
               <w:t>3</w:t>
+            </w:r>
+            <w:r>
+              <w:rPr>
+                <w:noProof/>
+                <w:webHidden/>
+              </w:rPr>
+              <w:fldChar w:fldCharType="end"/>
+            </w:r>
+          </w:hyperlink>
+        </w:p>
+        <w:p>
+          <w:pPr>
+            <w:pStyle w:val="23"/>
+            <w:rPr>
+              <w:rFonts w:eastAsiaTheme="minorEastAsia"/>
+              <w:noProof/>
+              <w:lang w:eastAsia="ru-RU"/>
+            </w:rPr>
+          </w:pPr>
+          <w:hyperlink w:anchor="_Toc181705637" w:history="1">
+            <w:r>
+              <w:rPr>
+                <w:rStyle w:val="af5"/>
+                <w:noProof/>
+                <w:lang w:eastAsia="ru-RU"/>
+              </w:rPr>
+              <w:t>Актуальность</w:t>
+            </w:r>
+            <w:r>
+              <w:rPr>
+                <w:noProof/>
+                <w:webHidden/>
+              </w:rPr>
+              <w:tab/>
+            </w:r>
+            <w:r>
+              <w:rPr>
+                <w:noProof/>
+                <w:webHidden/>
+              </w:rPr>
+              <w:fldChar w:fldCharType="begin"/>
+            </w:r>
+            <w:r>
+              <w:rPr>
+                <w:noProof/>
+                <w:webHidden/>
+              </w:rPr>
+              <w:instrText xml:space="preserve"> PAGEREF _Toc181705637 \h </w:instrText>
+            </w:r>
+            <w:r>
+              <w:rPr>
+                <w:noProof/>
+                <w:webHidden/>
+              </w:rPr>
+            </w:r>
+            <w:r>
+              <w:rPr>
+                <w:noProof/>
+                <w:webHidden/>
+              </w:rPr>
+              <w:fldChar w:fldCharType="separate"/>
+            </w:r>
+            <w:r>
+              <w:rPr>
+                <w:noProof/>
+                <w:webHidden/>
+              </w:rPr>
+              <w:t>4</w:t>
+            </w:r>
+            <w:r>
+              <w:rPr>
+                <w:noProof/>
+                <w:webHidden/>
+              </w:rPr>
+              <w:fldChar w:fldCharType="end"/>
+            </w:r>
+          </w:hyperlink>
+        </w:p>
+        <w:p>
+          <w:pPr>
+            <w:pStyle w:val="23"/>
+            <w:rPr>
+              <w:rFonts w:eastAsiaTheme="minorEastAsia"/>
+              <w:noProof/>
+              <w:lang w:eastAsia="ru-RU"/>
+            </w:rPr>
+          </w:pPr>
+          <w:hyperlink w:anchor="_Toc181705638" w:history="1">
+            <w:r>
+              <w:rPr>
+                <w:rStyle w:val="af5"/>
+                <w:noProof/>
+                <w:lang w:eastAsia="ru-RU"/>
+              </w:rPr>
+              <w:t>Цели и задачи работы</w:t>
+            </w:r>
+            <w:r>
+              <w:rPr>
+                <w:noProof/>
+                <w:webHidden/>
+              </w:rPr>
+              <w:tab/>
+            </w:r>
+            <w:r>
+              <w:rPr>
+                <w:noProof/>
+                <w:webHidden/>
+              </w:rPr>
+              <w:fldChar w:fldCharType="begin"/>
+            </w:r>
+            <w:r>
+              <w:rPr>
+                <w:noProof/>
+                <w:webHidden/>
+              </w:rPr>
+              <w:instrText xml:space="preserve"> PAGEREF _Toc181705638 \h </w:instrText>
+            </w:r>
+            <w:r>
+              <w:rPr>
+                <w:noProof/>
+                <w:webHidden/>
+              </w:rPr>
+            </w:r>
+            <w:r>
+              <w:rPr>
+                <w:noProof/>
+                <w:webHidden/>
+              </w:rPr>
+              <w:fldChar w:fldCharType="separate"/>
+            </w:r>
+            <w:r>
+              <w:rPr>
+                <w:noProof/>
+                <w:webHidden/>
+              </w:rPr>
+              <w:t>4</w:t>
+            </w:r>
+            <w:r>
+              <w:rPr>
+                <w:noProof/>
+                <w:webHidden/>
+              </w:rPr>
+              <w:fldChar w:fldCharType="end"/>
+            </w:r>
+          </w:hyperlink>
+        </w:p>
+        <w:p>
+          <w:pPr>
+            <w:pStyle w:val="12"/>
+            <w:tabs>
+              <w:tab w:val="right" w:leader="dot" w:pos="9911"/>
+            </w:tabs>
+            <w:rPr>
+              <w:rFonts w:eastAsiaTheme="minorEastAsia"/>
+              <w:noProof/>
+              <w:lang w:eastAsia="ru-RU"/>
+            </w:rPr>
+          </w:pPr>
+          <w:hyperlink w:anchor="_Toc181705639" w:history="1">
+            <w:r>
+              <w:rPr>
+                <w:rStyle w:val="af5"/>
+                <w:noProof/>
+              </w:rPr>
+              <w:t>АНАЛИЗ СОВРЕМЕННЫХ СИСТЕМ УПРАВЛЕНИЯ СКЛАДОМ</w:t>
+            </w:r>
+            <w:r>
+              <w:rPr>
+                <w:noProof/>
+                <w:webHidden/>
+              </w:rPr>
+              <w:tab/>
+            </w:r>
+            <w:r>
+              <w:rPr>
+                <w:noProof/>
+                <w:webHidden/>
+              </w:rPr>
+              <w:fldChar w:fldCharType="begin"/>
+            </w:r>
+            <w:r>
+              <w:rPr>
+                <w:noProof/>
+                <w:webHidden/>
+              </w:rPr>
+              <w:instrText xml:space="preserve"> PAGEREF _Toc181705639 \h </w:instrText>
+            </w:r>
+            <w:r>
+              <w:rPr>
+                <w:noProof/>
+                <w:webHidden/>
+              </w:rPr>
+            </w:r>
+            <w:r>
+              <w:rPr>
+                <w:noProof/>
+                <w:webHidden/>
+              </w:rPr>
+              <w:fldChar w:fldCharType="separate"/>
+            </w:r>
+            <w:r>
+              <w:rPr>
+                <w:noProof/>
+                <w:webHidden/>
+              </w:rPr>
+              <w:t>6</w:t>
+            </w:r>
+            <w:r>
+              <w:rPr>
+                <w:noProof/>
+                <w:webHidden/>
+              </w:rPr>
+              <w:fldChar w:fldCharType="end"/>
+            </w:r>
+          </w:hyperlink>
+        </w:p>
+        <w:p>
+          <w:pPr>
+            <w:pStyle w:val="23"/>
+            <w:rPr>
+              <w:rFonts w:eastAsiaTheme="minorEastAsia"/>
+              <w:noProof/>
+              <w:lang w:eastAsia="ru-RU"/>
+            </w:rPr>
+          </w:pPr>
+          <w:hyperlink w:anchor="_Toc181705640" w:history="1">
+            <w:r>
+              <w:rPr>
+                <w:rStyle w:val="af5"/>
+                <w:noProof/>
+              </w:rPr>
+              <w:t>Классификация автоматических складов</w:t>
+            </w:r>
+            <w:r>
+              <w:rPr>
+                <w:noProof/>
+                <w:webHidden/>
+              </w:rPr>
+              <w:tab/>
+            </w:r>
+            <w:r>
+              <w:rPr>
+                <w:noProof/>
+                <w:webHidden/>
+              </w:rPr>
+              <w:fldChar w:fldCharType="begin"/>
+            </w:r>
+            <w:r>
+              <w:rPr>
+                <w:noProof/>
+                <w:webHidden/>
+              </w:rPr>
+              <w:instrText xml:space="preserve"> PAGEREF _Toc181705640 \h </w:instrText>
+            </w:r>
+            <w:r>
+              <w:rPr>
+                <w:noProof/>
+                <w:webHidden/>
+              </w:rPr>
+            </w:r>
+            <w:r>
+              <w:rPr>
+                <w:noProof/>
+                <w:webHidden/>
+              </w:rPr>
+              <w:fldChar w:fldCharType="separate"/>
+            </w:r>
+            <w:r>
+              <w:rPr>
+                <w:noProof/>
+                <w:webHidden/>
+              </w:rPr>
+              <w:t>6</w:t>
+            </w:r>
+            <w:r>
+              <w:rPr>
+                <w:noProof/>
+                <w:webHidden/>
+              </w:rPr>
+              <w:fldChar w:fldCharType="end"/>
+            </w:r>
+          </w:hyperlink>
+        </w:p>
+        <w:p>
+          <w:pPr>
+            <w:pStyle w:val="23"/>
+            <w:rPr>
+              <w:rFonts w:eastAsiaTheme="minorEastAsia"/>
+              <w:noProof/>
+              <w:lang w:eastAsia="ru-RU"/>
+            </w:rPr>
+          </w:pPr>
+          <w:hyperlink w:anchor="_Toc181705641" w:history="1">
+            <w:r>
+              <w:rPr>
+                <w:rStyle w:val="af5"/>
+                <w:noProof/>
+              </w:rPr>
+              <w:t>Обзор существующих технологий и решений</w:t>
+            </w:r>
+            <w:r>
+              <w:rPr>
+                <w:noProof/>
+                <w:webHidden/>
+              </w:rPr>
+              <w:tab/>
+            </w:r>
+            <w:r>
+              <w:rPr>
+                <w:noProof/>
+                <w:webHidden/>
+              </w:rPr>
+              <w:fldChar w:fldCharType="begin"/>
+            </w:r>
+            <w:r>
+              <w:rPr>
+                <w:noProof/>
+                <w:webHidden/>
+              </w:rPr>
+              <w:instrText xml:space="preserve"> PAGEREF _Toc181705641 \h </w:instrText>
+            </w:r>
+            <w:r>
+              <w:rPr>
+                <w:noProof/>
+                <w:webHidden/>
+              </w:rPr>
+            </w:r>
+            <w:r>
+              <w:rPr>
+                <w:noProof/>
+                <w:webHidden/>
+              </w:rPr>
+              <w:fldChar w:fldCharType="separate"/>
+            </w:r>
+            <w:r>
+              <w:rPr>
+                <w:noProof/>
+                <w:webHidden/>
+              </w:rPr>
+              <w:t>7</w:t>
+            </w:r>
+            <w:r>
+              <w:rPr>
+                <w:noProof/>
+                <w:webHidden/>
+              </w:rPr>
+              <w:fldChar w:fldCharType="end"/>
+            </w:r>
+          </w:hyperlink>
+        </w:p>
+        <w:p>
+          <w:pPr>
+            <w:pStyle w:val="23"/>
+            <w:rPr>
+              <w:rFonts w:eastAsiaTheme="minorEastAsia"/>
+              <w:noProof/>
+              <w:lang w:eastAsia="ru-RU"/>
+            </w:rPr>
+          </w:pPr>
+          <w:hyperlink w:anchor="_Toc181705642" w:history="1">
+            <w:r>
+              <w:rPr>
+                <w:rStyle w:val="af5"/>
+                <w:noProof/>
+              </w:rPr>
+              <w:t>Преимущества и недостатки автоматизированных складов</w:t>
+            </w:r>
+            <w:r>
+              <w:rPr>
+                <w:noProof/>
+                <w:webHidden/>
+              </w:rPr>
+              <w:tab/>
+            </w:r>
+            <w:r>
+              <w:rPr>
+                <w:noProof/>
+                <w:webHidden/>
+              </w:rPr>
+              <w:fldChar w:fldCharType="begin"/>
+            </w:r>
+            <w:r>
+              <w:rPr>
+                <w:noProof/>
+                <w:webHidden/>
+              </w:rPr>
+              <w:instrText xml:space="preserve"> PAGEREF _Toc181705642 \h </w:instrText>
+            </w:r>
+            <w:r>
+              <w:rPr>
+                <w:noProof/>
+                <w:webHidden/>
+              </w:rPr>
+            </w:r>
+            <w:r>
+              <w:rPr>
+                <w:noProof/>
+                <w:webHidden/>
+              </w:rPr>
+              <w:fldChar w:fldCharType="separate"/>
+            </w:r>
+            <w:r>
+              <w:rPr>
+                <w:noProof/>
+                <w:webHidden/>
+              </w:rPr>
+              <w:t>8</w:t>
+            </w:r>
+            <w:r>
+              <w:rPr>
+                <w:noProof/>
+                <w:webHidden/>
+              </w:rPr>
+              <w:fldChar w:fldCharType="end"/>
+            </w:r>
+          </w:hyperlink>
+        </w:p>
+        <w:p>
+          <w:pPr>
+            <w:pStyle w:val="12"/>
+            <w:tabs>
+              <w:tab w:val="right" w:leader="dot" w:pos="9911"/>
+            </w:tabs>
+            <w:rPr>
+              <w:rFonts w:eastAsiaTheme="minorEastAsia"/>
+              <w:noProof/>
+              <w:lang w:eastAsia="ru-RU"/>
+            </w:rPr>
+          </w:pPr>
+          <w:hyperlink w:anchor="_Toc181705643" w:history="1">
+            <w:r>
+              <w:rPr>
+                <w:rStyle w:val="af5"/>
+                <w:noProof/>
+              </w:rPr>
+              <w:t>ТЕХНИЧЕСКОЕ ЗАДАНИЕ НА ПРОЕКТИРОВАНИЕ СИСТЕМЫ АВТОМАТИЧЕСКОГО СКЛАДА</w:t>
+            </w:r>
+            <w:r>
+              <w:rPr>
+                <w:noProof/>
+                <w:webHidden/>
+              </w:rPr>
+              <w:tab/>
+            </w:r>
+            <w:r>
+              <w:rPr>
+                <w:noProof/>
+                <w:webHidden/>
+              </w:rPr>
+              <w:fldChar w:fldCharType="begin"/>
+            </w:r>
+            <w:r>
+              <w:rPr>
+                <w:noProof/>
+                <w:webHidden/>
+              </w:rPr>
+              <w:instrText xml:space="preserve"> PAGEREF _Toc181705643 \h </w:instrText>
+            </w:r>
+            <w:r>
+              <w:rPr>
+                <w:noProof/>
+                <w:webHidden/>
+              </w:rPr>
+            </w:r>
+            <w:r>
+              <w:rPr>
+                <w:noProof/>
+                <w:webHidden/>
+              </w:rPr>
+              <w:fldChar w:fldCharType="separate"/>
+            </w:r>
+            <w:r>
+              <w:rPr>
+                <w:noProof/>
+                <w:webHidden/>
+              </w:rPr>
+              <w:t>10</w:t>
+            </w:r>
+            <w:r>
+              <w:rPr>
+                <w:noProof/>
+                <w:webHidden/>
+              </w:rPr>
+              <w:fldChar w:fldCharType="end"/>
+            </w:r>
+          </w:hyperlink>
+        </w:p>
+        <w:p>
+          <w:pPr>
+            <w:pStyle w:val="23"/>
+            <w:rPr>
+              <w:rFonts w:eastAsiaTheme="minorEastAsia"/>
+              <w:noProof/>
+              <w:lang w:eastAsia="ru-RU"/>
+            </w:rPr>
+          </w:pPr>
+          <w:hyperlink w:anchor="_Toc181705644" w:history="1">
+            <w:r>
+              <w:rPr>
+                <w:rStyle w:val="af5"/>
+                <w:noProof/>
+              </w:rPr>
+              <w:t>Постановка задачи и описание функциональных требований</w:t>
+            </w:r>
+            <w:r>
+              <w:rPr>
+                <w:noProof/>
+                <w:webHidden/>
+              </w:rPr>
+              <w:tab/>
+            </w:r>
+            <w:r>
+              <w:rPr>
+                <w:noProof/>
+                <w:webHidden/>
+              </w:rPr>
+              <w:fldChar w:fldCharType="begin"/>
+            </w:r>
+            <w:r>
+              <w:rPr>
+                <w:noProof/>
+                <w:webHidden/>
+              </w:rPr>
+              <w:instrText xml:space="preserve"> PAGEREF _Toc181705644 \h </w:instrText>
+            </w:r>
+            <w:r>
+              <w:rPr>
+                <w:noProof/>
+                <w:webHidden/>
+              </w:rPr>
+            </w:r>
+            <w:r>
+              <w:rPr>
+                <w:noProof/>
+                <w:webHidden/>
+              </w:rPr>
+              <w:fldChar w:fldCharType="separate"/>
+            </w:r>
+            <w:r>
+              <w:rPr>
+                <w:noProof/>
+                <w:webHidden/>
+              </w:rPr>
+              <w:t>10</w:t>
+            </w:r>
+            <w:r>
+              <w:rPr>
+                <w:noProof/>
+                <w:webHidden/>
+              </w:rPr>
+              <w:fldChar w:fldCharType="end"/>
+            </w:r>
+          </w:hyperlink>
+        </w:p>
+        <w:p>
+          <w:pPr>
+            <w:pStyle w:val="23"/>
+            <w:rPr>
+              <w:rFonts w:eastAsiaTheme="minorEastAsia"/>
+              <w:noProof/>
+              <w:lang w:eastAsia="ru-RU"/>
+            </w:rPr>
+          </w:pPr>
+          <w:hyperlink w:anchor="_Toc181705645" w:history="1">
+            <w:r>
+              <w:rPr>
+                <w:rStyle w:val="af5"/>
+                <w:noProof/>
+              </w:rPr>
+              <w:t>Основные параметры и характеристики системы</w:t>
+            </w:r>
+            <w:r>
+              <w:rPr>
+                <w:noProof/>
+                <w:webHidden/>
+              </w:rPr>
+              <w:tab/>
+            </w:r>
+            <w:r>
+              <w:rPr>
+                <w:noProof/>
+                <w:webHidden/>
+              </w:rPr>
+              <w:fldChar w:fldCharType="begin"/>
+            </w:r>
+            <w:r>
+              <w:rPr>
+                <w:noProof/>
+                <w:webHidden/>
+              </w:rPr>
+              <w:instrText xml:space="preserve"> PAGEREF _Toc181705645 \h </w:instrText>
+            </w:r>
+            <w:r>
+              <w:rPr>
+                <w:noProof/>
+                <w:webHidden/>
+              </w:rPr>
+            </w:r>
+            <w:r>
+              <w:rPr>
+                <w:noProof/>
+                <w:webHidden/>
+              </w:rPr>
+              <w:fldChar w:fldCharType="separate"/>
+            </w:r>
+            <w:r>
+              <w:rPr>
+                <w:noProof/>
+                <w:webHidden/>
+              </w:rPr>
+              <w:t>11</w:t>
+            </w:r>
+            <w:r>
+              <w:rPr>
+                <w:noProof/>
+                <w:webHidden/>
+              </w:rPr>
+              <w:fldChar w:fldCharType="end"/>
+            </w:r>
+          </w:hyperlink>
+        </w:p>
+        <w:p>
+          <w:pPr>
+            <w:pStyle w:val="23"/>
+            <w:rPr>
+              <w:rFonts w:eastAsiaTheme="minorEastAsia"/>
+              <w:noProof/>
+              <w:lang w:eastAsia="ru-RU"/>
+            </w:rPr>
+          </w:pPr>
+          <w:hyperlink w:anchor="_Toc181705646" w:history="1">
+            <w:r>
+              <w:rPr>
+                <w:rStyle w:val="af5"/>
+                <w:noProof/>
+              </w:rPr>
+              <w:t>Ожидаемые результаты от автоматизации</w:t>
+            </w:r>
+            <w:r>
+              <w:rPr>
+                <w:noProof/>
+                <w:webHidden/>
+              </w:rPr>
+              <w:tab/>
+            </w:r>
+            <w:r>
+              <w:rPr>
+                <w:noProof/>
+                <w:webHidden/>
+              </w:rPr>
+              <w:fldChar w:fldCharType="begin"/>
+            </w:r>
+            <w:r>
+              <w:rPr>
+                <w:noProof/>
+                <w:webHidden/>
+              </w:rPr>
+              <w:instrText xml:space="preserve"> PAGEREF _Toc181705646 \h </w:instrText>
+            </w:r>
+            <w:r>
+              <w:rPr>
+                <w:noProof/>
+                <w:webHidden/>
+              </w:rPr>
+            </w:r>
+            <w:r>
+              <w:rPr>
+                <w:noProof/>
+                <w:webHidden/>
+              </w:rPr>
+              <w:fldChar w:fldCharType="separate"/>
+            </w:r>
+            <w:r>
+              <w:rPr>
+                <w:noProof/>
+                <w:webHidden/>
+              </w:rPr>
+              <w:t>11</w:t>
+            </w:r>
+            <w:r>
+              <w:rPr>
+                <w:noProof/>
+                <w:webHidden/>
+              </w:rPr>
+              <w:fldChar w:fldCharType="end"/>
+            </w:r>
+          </w:hyperlink>
+        </w:p>
+        <w:p>
+          <w:pPr>
+            <w:pStyle w:val="12"/>
+            <w:tabs>
+              <w:tab w:val="right" w:leader="dot" w:pos="9911"/>
+            </w:tabs>
+            <w:rPr>
+              <w:rFonts w:eastAsiaTheme="minorEastAsia"/>
+              <w:noProof/>
+              <w:lang w:eastAsia="ru-RU"/>
+            </w:rPr>
+          </w:pPr>
+          <w:hyperlink w:anchor="_Toc181705647" w:history="1">
+            <w:r>
+              <w:rPr>
+                <w:rStyle w:val="af5"/>
+                <w:noProof/>
+              </w:rPr>
+              <w:t xml:space="preserve">РЕАЛИЗАЦИЯ СИСТЕМЫ АВТОМАТИЧЕСКОГО СКЛАДА В СИМУЛЯТОРЕ </w:t>
+            </w:r>
+            <w:r>
+              <w:rPr>
+                <w:rStyle w:val="af5"/>
+                <w:noProof/>
+                <w:lang w:val="en-US"/>
+              </w:rPr>
+              <w:t>FACTORY</w:t>
+            </w:r>
+            <w:r>
+              <w:rPr>
+                <w:rStyle w:val="af5"/>
+                <w:noProof/>
+              </w:rPr>
+              <w:t xml:space="preserve"> </w:t>
+            </w:r>
+            <w:r>
+              <w:rPr>
+                <w:rStyle w:val="af5"/>
+                <w:noProof/>
+                <w:lang w:val="en-US"/>
+              </w:rPr>
+              <w:t>I</w:t>
+            </w:r>
+            <w:r>
+              <w:rPr>
+                <w:rStyle w:val="af5"/>
+                <w:noProof/>
+              </w:rPr>
+              <w:t>/</w:t>
+            </w:r>
+            <w:r>
+              <w:rPr>
+                <w:rStyle w:val="af5"/>
+                <w:noProof/>
+                <w:lang w:val="en-US"/>
+              </w:rPr>
+              <w:t>O</w:t>
+            </w:r>
+            <w:r>
+              <w:rPr>
+                <w:noProof/>
+                <w:webHidden/>
+              </w:rPr>
+              <w:tab/>
+            </w:r>
+            <w:r>
+              <w:rPr>
+                <w:noProof/>
+                <w:webHidden/>
+              </w:rPr>
+              <w:fldChar w:fldCharType="begin"/>
+            </w:r>
+            <w:r>
+              <w:rPr>
+                <w:noProof/>
+                <w:webHidden/>
+              </w:rPr>
+              <w:instrText xml:space="preserve"> PAGEREF _Toc181705647 \h </w:instrText>
+            </w:r>
+            <w:r>
+              <w:rPr>
+                <w:noProof/>
+                <w:webHidden/>
+              </w:rPr>
+            </w:r>
+            <w:r>
+              <w:rPr>
+                <w:noProof/>
+                <w:webHidden/>
+              </w:rPr>
+              <w:fldChar w:fldCharType="separate"/>
+            </w:r>
+            <w:r>
+              <w:rPr>
+                <w:noProof/>
+                <w:webHidden/>
+              </w:rPr>
+              <w:t>13</w:t>
+            </w:r>
+            <w:r>
+              <w:rPr>
+                <w:noProof/>
+                <w:webHidden/>
+              </w:rPr>
+              <w:fldChar w:fldCharType="end"/>
+            </w:r>
+          </w:hyperlink>
+        </w:p>
+        <w:p>
+          <w:pPr>
+            <w:pStyle w:val="23"/>
+            <w:rPr>
+              <w:rFonts w:eastAsiaTheme="minorEastAsia"/>
+              <w:noProof/>
+              <w:lang w:eastAsia="ru-RU"/>
+            </w:rPr>
+          </w:pPr>
+          <w:hyperlink w:anchor="_Toc181705648" w:history="1">
+            <w:r>
+              <w:rPr>
+                <w:rStyle w:val="af5"/>
+                <w:noProof/>
+              </w:rPr>
+              <w:t>Обзор симулятора Factory I/O</w:t>
+            </w:r>
+            <w:r>
+              <w:rPr>
+                <w:noProof/>
+                <w:webHidden/>
+              </w:rPr>
+              <w:tab/>
+            </w:r>
+            <w:r>
+              <w:rPr>
+                <w:noProof/>
+                <w:webHidden/>
+              </w:rPr>
+              <w:fldChar w:fldCharType="begin"/>
+            </w:r>
+            <w:r>
+              <w:rPr>
+                <w:noProof/>
+                <w:webHidden/>
+              </w:rPr>
+              <w:instrText xml:space="preserve"> PAGEREF _Toc181705648 \h </w:instrText>
+            </w:r>
+            <w:r>
+              <w:rPr>
+                <w:noProof/>
+                <w:webHidden/>
+              </w:rPr>
+            </w:r>
+            <w:r>
+              <w:rPr>
+                <w:noProof/>
+                <w:webHidden/>
+              </w:rPr>
+              <w:fldChar w:fldCharType="separate"/>
+            </w:r>
+            <w:r>
+              <w:rPr>
+                <w:noProof/>
+                <w:webHidden/>
+              </w:rPr>
+              <w:t>13</w:t>
+            </w:r>
+            <w:r>
+              <w:rPr>
+                <w:noProof/>
+                <w:webHidden/>
+              </w:rPr>
+              <w:fldChar w:fldCharType="end"/>
+            </w:r>
+          </w:hyperlink>
+        </w:p>
+        <w:p>
+          <w:pPr>
+            <w:pStyle w:val="23"/>
+            <w:rPr>
+              <w:rFonts w:eastAsiaTheme="minorEastAsia"/>
+              <w:noProof/>
+              <w:lang w:eastAsia="ru-RU"/>
+            </w:rPr>
+          </w:pPr>
+          <w:hyperlink w:anchor="_Toc181705649" w:history="1">
+            <w:r>
+              <w:rPr>
+                <w:rStyle w:val="af5"/>
+                <w:noProof/>
+              </w:rPr>
+              <w:t>Создание модели автоматического склада</w:t>
+            </w:r>
+            <w:r>
+              <w:rPr>
+                <w:noProof/>
+                <w:webHidden/>
+              </w:rPr>
+              <w:tab/>
+            </w:r>
+            <w:r>
+              <w:rPr>
+                <w:noProof/>
+                <w:webHidden/>
+              </w:rPr>
+              <w:fldChar w:fldCharType="begin"/>
+            </w:r>
+            <w:r>
+              <w:rPr>
+                <w:noProof/>
+                <w:webHidden/>
+              </w:rPr>
+              <w:instrText xml:space="preserve"> PAGEREF _Toc181705649 \h </w:instrText>
+            </w:r>
+            <w:r>
+              <w:rPr>
+                <w:noProof/>
+                <w:webHidden/>
+              </w:rPr>
+            </w:r>
+            <w:r>
+              <w:rPr>
+                <w:noProof/>
+                <w:webHidden/>
+              </w:rPr>
+              <w:fldChar w:fldCharType="separate"/>
+            </w:r>
+            <w:r>
+              <w:rPr>
+                <w:noProof/>
+                <w:webHidden/>
+              </w:rPr>
+              <w:t>14</w:t>
+            </w:r>
+            <w:r>
+              <w:rPr>
+                <w:noProof/>
+                <w:webHidden/>
+              </w:rPr>
+              <w:fldChar w:fldCharType="end"/>
+            </w:r>
+          </w:hyperlink>
+        </w:p>
+        <w:p>
+          <w:pPr>
+            <w:pStyle w:val="23"/>
+            <w:rPr>
+              <w:rFonts w:eastAsiaTheme="minorEastAsia"/>
+              <w:noProof/>
+              <w:lang w:eastAsia="ru-RU"/>
+            </w:rPr>
+          </w:pPr>
+          <w:hyperlink w:anchor="_Toc181705650" w:history="1">
+            <w:r>
+              <w:rPr>
+                <w:rStyle w:val="af5"/>
+                <w:noProof/>
+              </w:rPr>
+              <w:t>Логика управления складом</w:t>
+            </w:r>
+            <w:r>
+              <w:rPr>
+                <w:noProof/>
+                <w:webHidden/>
+              </w:rPr>
+              <w:tab/>
+            </w:r>
+            <w:r>
+              <w:rPr>
+                <w:noProof/>
+                <w:webHidden/>
+              </w:rPr>
+              <w:fldChar w:fldCharType="begin"/>
+            </w:r>
+            <w:r>
+              <w:rPr>
+                <w:noProof/>
+                <w:webHidden/>
+              </w:rPr>
+              <w:instrText xml:space="preserve"> PAGEREF _Toc181705650 \h </w:instrText>
+            </w:r>
+            <w:r>
+              <w:rPr>
+                <w:noProof/>
+                <w:webHidden/>
+              </w:rPr>
+            </w:r>
+            <w:r>
+              <w:rPr>
+                <w:noProof/>
+                <w:webHidden/>
+              </w:rPr>
+              <w:fldChar w:fldCharType="separate"/>
+            </w:r>
+            <w:r>
+              <w:rPr>
+                <w:noProof/>
+                <w:webHidden/>
+              </w:rPr>
+              <w:t>15</w:t>
+            </w:r>
+            <w:r>
+              <w:rPr>
+                <w:noProof/>
+                <w:webHidden/>
+              </w:rPr>
+              <w:fldChar w:fldCharType="end"/>
+            </w:r>
+          </w:hyperlink>
+        </w:p>
+        <w:p>
+          <w:pPr>
+            <w:pStyle w:val="12"/>
+            <w:tabs>
+              <w:tab w:val="right" w:leader="dot" w:pos="9911"/>
+            </w:tabs>
+            <w:rPr>
+              <w:rFonts w:eastAsiaTheme="minorEastAsia"/>
+              <w:noProof/>
+              <w:lang w:eastAsia="ru-RU"/>
+            </w:rPr>
+          </w:pPr>
+          <w:hyperlink w:anchor="_Toc181705651" w:history="1">
+            <w:r>
+              <w:rPr>
+                <w:rStyle w:val="af5"/>
+                <w:noProof/>
+              </w:rPr>
+              <w:t>СПИСОК ЛИТЕРАТУРЫ</w:t>
+            </w:r>
+            <w:r>
+              <w:rPr>
+                <w:noProof/>
+                <w:webHidden/>
+              </w:rPr>
+              <w:tab/>
+            </w:r>
+            <w:r>
+              <w:rPr>
+                <w:noProof/>
+                <w:webHidden/>
+              </w:rPr>
+              <w:fldChar w:fldCharType="begin"/>
+            </w:r>
+            <w:r>
+              <w:rPr>
+                <w:noProof/>
+                <w:webHidden/>
+              </w:rPr>
+              <w:instrText xml:space="preserve"> PAGEREF _Toc181705651 \h </w:instrText>
+            </w:r>
+            <w:r>
+              <w:rPr>
+                <w:noProof/>
+                <w:webHidden/>
+              </w:rPr>
+            </w:r>
+            <w:r>
+              <w:rPr>
+                <w:noProof/>
+                <w:webHidden/>
+              </w:rPr>
+              <w:fldChar w:fldCharType="separate"/>
+            </w:r>
+            <w:r>
+              <w:rPr>
+                <w:noProof/>
+                <w:webHidden/>
+              </w:rPr>
+              <w:t>17</w:t>
             </w:r>
             <w:r>
               <w:rPr>
@@ -788,7 +1847,7 @@
           <w:lang w:eastAsia="ru-RU"/>
         </w:rPr>
       </w:pPr>
-      <w:bookmarkStart w:id="0" w:name="_Toc179191255"/>
+      <w:bookmarkStart w:id="1" w:name="_Toc181705636"/>
       <w:r>
         <w:rPr>
           <w:lang w:eastAsia="ru-RU"/>
@@ -796,7 +1855,7 @@
         <w:lastRenderedPageBreak/>
         <w:t>ВВЕДЕНИЕ</w:t>
       </w:r>
-      <w:bookmarkEnd w:id="0"/>
+      <w:bookmarkEnd w:id="1"/>
     </w:p>
     <w:p>
       <w:pPr>
@@ -809,7 +1868,7 @@
         <w:rPr>
           <w:lang w:eastAsia="ru-RU"/>
         </w:rPr>
-        <w:t>В современном мире автоматизация промышленных и логистических процессов играет всё большую роль в повышении эффективности и снижении затрат предприятий. Одним из ключевых аспектов автоматизации является управление складскими системами. Автоматические склады позволяют существенно сократить время на обработку и перемещение грузов, повысить точность инвентаризации и снизить риски человеческой ошибки. С учетом роста объёмов торговли и увеличения требований к скорости выполнения заказов, автоматизация складов становится не просто тенденцией, а необходимостью для многих компаний.</w:t>
+        <w:t>В условиях быстрого развития технологий и глобализации бизнеса управление складскими процессами становится все более сложной задачей. Современные компании, стремясь повысить конкурентоспособность, все чаще обращаются к автоматизированным системам складирования и транспортировки товаров. Эти системы позволяют значительно повысить эффективность работы складов, минимизировать затраты на ручной труд и сократить вероятность ошибок при хранении и перемещении грузов.</w:t>
       </w:r>
     </w:p>
     <w:p>
@@ -817,25 +1876,11 @@
         <w:pStyle w:val="ad"/>
       </w:pPr>
       <w:r>
-        <w:t>Автоматизированная складская система для хранения товаров (ASRS) представляет собой комплекс из стеллажей и специальных подъемно-транспортных устройств, который позволяет производить размещение и сбор грузов без присутствия человека в месте операции. За счет применения современной техники резко снижается потребность в персонале и повышается эффективная площадь склада.</w:t>
-      </w:r>
-    </w:p>
-    <w:p>
-      <w:pPr>
-        <w:pStyle w:val="ad"/>
-      </w:pPr>
-      <w:r>
-        <w:t>Визуально ASRS состоит из вертикальных мачт и горизонтальных направляющих, вдоль которых двигается собирающий грузы челнок. Прием и сбор грузов может происходить как с использованием конвейера, так и без такового. Во втором случае дальнейшую обработку товаров в упаковках производят непосредственно операторы.</w:t>
-      </w:r>
-    </w:p>
-    <w:p>
-      <w:pPr>
-        <w:rPr>
-          <w:rFonts w:ascii="Times New Roman" w:hAnsi="Times New Roman" w:cs="Times New Roman"/>
-          <w:sz w:val="28"/>
-          <w:szCs w:val="28"/>
-        </w:rPr>
-      </w:pPr>
+        <w:rPr>
+          <w:lang w:eastAsia="ru-RU"/>
+        </w:rPr>
+        <w:t>Автоматические склады играют ключевую роль в логистических цепочках крупных предприятий, особенно в сферах ритейла, производства и дистрибуции. Они позволяют не только оптимизировать внутренние процессы, но и значительно улучшить скорость обслуживания клиентов за счет точного учета товаров и быстрой их доставки. При этом проектирование системы управления для автоматического склада требует тщательного подхода, учитывающего особенности и требования каждого компонента</w:t>
+      </w:r>
       <w:r>
         <w:br w:type="page"/>
       </w:r>
@@ -847,60 +1892,21 @@
           <w:lang w:val="ru-RU" w:eastAsia="ru-RU"/>
         </w:rPr>
       </w:pPr>
+      <w:bookmarkStart w:id="2" w:name="_Toc181705638"/>
       <w:r>
         <w:rPr>
           <w:lang w:val="ru-RU" w:eastAsia="ru-RU"/>
         </w:rPr>
         <w:lastRenderedPageBreak/>
-        <w:t>Актуальность</w:t>
-      </w:r>
-    </w:p>
-    <w:p>
-      <w:pPr>
-        <w:pStyle w:val="ad"/>
-        <w:rPr>
-          <w:lang w:eastAsia="ru-RU"/>
-        </w:rPr>
-      </w:pPr>
-      <w:r>
-        <w:rPr>
-          <w:lang w:eastAsia="ru-RU"/>
-        </w:rPr>
-        <w:t>В последние годы наблюдается значительный рост интереса к автоматическим системам хранения и управления запасами. В условиях растущей конкуренции на рынке, компании стремятся к оптимизации своих логистических цепочек. Традиционные методы управления складом, базирующиеся на ручном труде и бумажной документации, становятся всё менее эффективными. Внедрение автоматических складских систем позволяет снизить операционные расходы, улучшить использование складских площадей и повысить производительность.</w:t>
-      </w:r>
-    </w:p>
-    <w:p>
-      <w:pPr>
-        <w:pStyle w:val="ad"/>
-        <w:rPr>
-          <w:lang w:eastAsia="ru-RU"/>
-        </w:rPr>
-      </w:pPr>
-      <w:r>
-        <w:rPr>
-          <w:lang w:eastAsia="ru-RU"/>
-        </w:rPr>
-        <w:t>Кроме того, автоматизация складских процессов имеет важное значение для уменьшения влияния человеческого фактора, что снижает вероятность ошибок при работе с грузами, минимизирует время простоя и повышает общую надежность работы склада.</w:t>
-      </w:r>
-    </w:p>
-    <w:p>
-      <w:pPr>
-        <w:pStyle w:val="H2"/>
-        <w:rPr>
-          <w:lang w:val="ru-RU" w:eastAsia="ru-RU"/>
-        </w:rPr>
-      </w:pPr>
-      <w:r>
-        <w:rPr>
-          <w:lang w:val="ru-RU" w:eastAsia="ru-RU"/>
-        </w:rPr>
         <w:t>Цели и задачи работы</w:t>
       </w:r>
+      <w:bookmarkEnd w:id="2"/>
     </w:p>
     <w:p>
       <w:pPr>
         <w:pStyle w:val="ad"/>
         <w:spacing w:before="0" w:after="40"/>
+        <w:ind w:firstLine="708"/>
         <w:rPr>
           <w:lang w:eastAsia="ru-RU"/>
         </w:rPr>
@@ -909,44 +1915,8 @@
         <w:rPr>
           <w:lang w:eastAsia="ru-RU"/>
         </w:rPr>
-        <w:t xml:space="preserve">Целью данной работы является разработка и моделирование системы управления автоматическим складом с использованием симулятора </w:t>
-      </w:r>
-      <w:proofErr w:type="spellStart"/>
-      <w:r>
-        <w:rPr>
-          <w:b/>
-          <w:bCs/>
-          <w:i/>
-          <w:lang w:eastAsia="ru-RU"/>
-        </w:rPr>
-        <w:t>Factory</w:t>
-      </w:r>
-      <w:proofErr w:type="spellEnd"/>
-      <w:r>
-        <w:rPr>
-          <w:b/>
-          <w:bCs/>
-          <w:i/>
-          <w:lang w:eastAsia="ru-RU"/>
-        </w:rPr>
-        <w:t xml:space="preserve"> I/O</w:t>
-      </w:r>
-      <w:r>
-        <w:rPr>
-          <w:lang w:eastAsia="ru-RU"/>
-        </w:rPr>
-        <w:t>. Основной акцент сделан на создании эффективной и надежной системы управления, способной автоматизировать основные складские процессы, такие как прием, перемещение, хранение и отгрузка товаров.</w:t>
-      </w:r>
-    </w:p>
-    <w:p>
-      <w:pPr>
-        <w:pStyle w:val="ad"/>
-        <w:spacing w:before="0" w:after="40"/>
-        <w:ind w:firstLine="0"/>
-        <w:rPr>
-          <w:lang w:eastAsia="ru-RU"/>
-        </w:rPr>
-      </w:pPr>
+        <w:t>Целью данной работы является разработка схемы управления автоматическим складом, которая обеспечит скоординированную работу всех компонентов системы, включая конвейеры, стеллажи и кран-штабелер. Такая схема должна учитывать особенности организации складского пространства, требования к перемещению и хранению грузов, а также специфику взаимодействия различных элементов.</w:t>
+      </w:r>
     </w:p>
     <w:p>
       <w:pPr>
@@ -999,7 +1969,22 @@
         <w:rPr>
           <w:lang w:eastAsia="ru-RU"/>
         </w:rPr>
-        <w:t>Определить требования и спецификацию для системы управления складом.</w:t>
+        <w:t>Определить требования и спецификацию для системы управления</w:t>
+      </w:r>
+      <w:r>
+        <w:rPr>
+          <w:lang w:eastAsia="ru-RU"/>
+        </w:rPr>
+        <w:t xml:space="preserve"> </w:t>
+      </w:r>
+      <w:r>
+        <w:t>автоматическим</w:t>
+      </w:r>
+      <w:r>
+        <w:rPr>
+          <w:lang w:eastAsia="ru-RU"/>
+        </w:rPr>
+        <w:t xml:space="preserve"> складом.</w:t>
       </w:r>
     </w:p>
     <w:p>
@@ -1015,37 +2000,54 @@
         </w:rPr>
       </w:pPr>
       <w:r>
-        <w:rPr>
+        <w:t xml:space="preserve">Разработать алгоритмы и схему </w:t>
+      </w:r>
+      <w:r>
+        <w:t>взаимодействия</w:t>
+      </w:r>
+      <w:r>
+        <w:t xml:space="preserve"> всех компонентов системы.</w:t>
+      </w:r>
+    </w:p>
+    <w:p>
+      <w:pPr>
+        <w:rPr>
+          <w:rFonts w:ascii="Times New Roman" w:hAnsi="Times New Roman" w:cs="Times New Roman"/>
+          <w:sz w:val="28"/>
+          <w:szCs w:val="28"/>
           <w:lang w:eastAsia="ru-RU"/>
         </w:rPr>
+      </w:pPr>
+      <w:r>
+        <w:rPr>
+          <w:lang w:eastAsia="ru-RU"/>
+        </w:rPr>
+        <w:br w:type="page"/>
+      </w:r>
+    </w:p>
+    <w:p>
+      <w:pPr>
+        <w:pStyle w:val="H1"/>
+      </w:pPr>
+      <w:bookmarkStart w:id="3" w:name="_Toc181705639"/>
+      <w:r>
         <w:lastRenderedPageBreak/>
-        <w:t xml:space="preserve">Моделировать автоматический склад в симуляторе </w:t>
-      </w:r>
-      <w:proofErr w:type="spellStart"/>
-      <w:r>
-        <w:rPr>
-          <w:b/>
-          <w:bCs/>
-          <w:i/>
-          <w:lang w:eastAsia="ru-RU"/>
-        </w:rPr>
-        <w:t>Factory</w:t>
-      </w:r>
-      <w:proofErr w:type="spellEnd"/>
-      <w:r>
-        <w:rPr>
-          <w:b/>
-          <w:bCs/>
-          <w:i/>
-          <w:lang w:eastAsia="ru-RU"/>
-        </w:rPr>
-        <w:t xml:space="preserve"> I/O</w:t>
-      </w:r>
-      <w:r>
-        <w:rPr>
-          <w:lang w:eastAsia="ru-RU"/>
-        </w:rPr>
-        <w:t>, выбрав соответствующие оборудование и элементы управления.</w:t>
+        <w:t xml:space="preserve">АНАЛИЗ СОВРЕМЕННЫХ </w:t>
+      </w:r>
+      <w:r>
+        <w:t>ТЕХНОЛОГИЙ</w:t>
+      </w:r>
+      <w:r>
+        <w:t xml:space="preserve"> УПРАВЛЕНИЯ СКЛАДОМ</w:t>
+      </w:r>
+      <w:bookmarkEnd w:id="3"/>
+    </w:p>
+    <w:p>
+      <w:pPr>
+        <w:pStyle w:val="ad"/>
+      </w:pPr>
+      <w:r>
+        <w:t>На сегодняшний день существует множество подходов к автоматизации складских процессов, и выбор конкретного решения часто зависит от специфики предприятия и объема складируемой продукции. В сфере автоматизации складов можно выделить несколько основных решений:</w:t>
       </w:r>
     </w:p>
     <w:p>
@@ -1055,237 +2057,92 @@
           <w:ilvl w:val="0"/>
           <w:numId w:val="2"/>
         </w:numPr>
-        <w:spacing w:before="0" w:after="40"/>
-        <w:rPr>
-          <w:lang w:eastAsia="ru-RU"/>
-        </w:rPr>
-      </w:pPr>
-      <w:r>
-        <w:rPr>
-          <w:lang w:eastAsia="ru-RU"/>
-        </w:rPr>
-        <w:t>Разработать алгоритмы у</w:t>
-      </w:r>
-      <w:r>
-        <w:rPr>
-          <w:lang w:eastAsia="ru-RU"/>
-        </w:rPr>
-        <w:t>правления складскими процессами</w:t>
-      </w:r>
-    </w:p>
-    <w:p>
-      <w:pPr>
-        <w:rPr>
-          <w:rFonts w:ascii="Times New Roman" w:hAnsi="Times New Roman" w:cs="Times New Roman"/>
-          <w:sz w:val="28"/>
-          <w:szCs w:val="28"/>
-          <w:lang w:eastAsia="ru-RU"/>
-        </w:rPr>
-      </w:pPr>
-      <w:r>
-        <w:rPr>
-          <w:lang w:eastAsia="ru-RU"/>
-        </w:rPr>
-        <w:br w:type="page"/>
-      </w:r>
-    </w:p>
-    <w:p>
-      <w:pPr>
-        <w:pStyle w:val="H1"/>
-      </w:pPr>
-      <w:r>
-        <w:lastRenderedPageBreak/>
-        <w:t>АНАЛИЗ СОВРЕМЕННЫХ СИСТЕМ УПРАВЛЕНИЯ СКЛАДОМ</w:t>
-      </w:r>
-    </w:p>
-    <w:p>
-      <w:pPr>
-        <w:pStyle w:val="ad"/>
+      </w:pPr>
+      <w:r>
         <w:rPr>
           <w:b/>
           <w:bCs/>
-          <w:szCs w:val="32"/>
-        </w:rPr>
-      </w:pPr>
-      <w:r>
-        <w:t>Современные системы управления складом (</w:t>
+        </w:rPr>
+        <w:t xml:space="preserve">Автоматизированные складские системы </w:t>
+      </w:r>
+      <w:r>
+        <w:rPr>
+          <w:bCs/>
+        </w:rPr>
+        <w:t xml:space="preserve">(англ. </w:t>
       </w:r>
       <w:proofErr w:type="spellStart"/>
       <w:r>
-        <w:t>Warehouse</w:t>
+        <w:rPr>
+          <w:bCs/>
+        </w:rPr>
+        <w:t>Automated</w:t>
       </w:r>
       <w:proofErr w:type="spellEnd"/>
       <w:r>
+        <w:rPr>
+          <w:bCs/>
+        </w:rPr>
         <w:t xml:space="preserve"> </w:t>
       </w:r>
       <w:proofErr w:type="spellStart"/>
       <w:r>
-        <w:t>Management</w:t>
+        <w:rPr>
+          <w:bCs/>
+        </w:rPr>
+        <w:t>Storage</w:t>
       </w:r>
       <w:proofErr w:type="spellEnd"/>
       <w:r>
+        <w:rPr>
+          <w:bCs/>
+        </w:rPr>
         <w:t xml:space="preserve"> </w:t>
       </w:r>
       <w:proofErr w:type="spellStart"/>
       <w:r>
+        <w:rPr>
+          <w:bCs/>
+        </w:rPr>
+        <w:t>and</w:t>
+      </w:r>
+      <w:proofErr w:type="spellEnd"/>
+      <w:r>
+        <w:rPr>
+          <w:bCs/>
+        </w:rPr>
+        <w:t xml:space="preserve"> </w:t>
+      </w:r>
+      <w:proofErr w:type="spellStart"/>
+      <w:r>
+        <w:rPr>
+          <w:bCs/>
+        </w:rPr>
+        <w:t>Retrieval</w:t>
+      </w:r>
+      <w:proofErr w:type="spellEnd"/>
+      <w:r>
+        <w:rPr>
+          <w:bCs/>
+        </w:rPr>
+        <w:t xml:space="preserve"> </w:t>
+      </w:r>
+      <w:proofErr w:type="spellStart"/>
+      <w:r>
+        <w:rPr>
+          <w:bCs/>
+        </w:rPr>
         <w:t>Systems</w:t>
       </w:r>
       <w:proofErr w:type="spellEnd"/>
       <w:r>
-        <w:t>, WMS) являются важным элементом эффективной логистики. Их главная задача — автоматизация всех этапов работы склада, от приёмки до отгрузки товаров. Анализ современных систем позволяет выделить несколько ключевых направлений и технологий, которые используются для повышения эффективности складских операций.</w:t>
-      </w:r>
-      <w:r>
-        <w:rPr>
-          <w:b/>
+        <w:rPr>
           <w:bCs/>
-          <w:szCs w:val="32"/>
-        </w:rPr>
-        <w:t xml:space="preserve"> </w:t>
-      </w:r>
-    </w:p>
-    <w:p>
-      <w:pPr>
-        <w:pStyle w:val="H2"/>
-      </w:pPr>
-      <w:r>
-        <w:t>Классификация автоматических складов</w:t>
-      </w:r>
-    </w:p>
-    <w:p>
-      <w:pPr>
-        <w:pStyle w:val="ad"/>
-        <w:rPr>
-          <w:szCs w:val="32"/>
-        </w:rPr>
-      </w:pPr>
-      <w:r>
-        <w:rPr>
-          <w:szCs w:val="32"/>
-        </w:rPr>
-        <w:t>Склады можно классифицировать на несколько типов в зависимости от уровня автоматизации и используемых технологий:</w:t>
-      </w:r>
-    </w:p>
-    <w:p>
-      <w:pPr>
-        <w:pStyle w:val="ad"/>
-        <w:numPr>
-          <w:ilvl w:val="0"/>
-          <w:numId w:val="14"/>
-        </w:numPr>
-        <w:rPr>
-          <w:szCs w:val="32"/>
-        </w:rPr>
-      </w:pPr>
-      <w:r>
-        <w:rPr>
-          <w:b/>
-          <w:bCs/>
-          <w:szCs w:val="32"/>
-        </w:rPr>
-        <w:t>Механизированные склады</w:t>
-      </w:r>
-      <w:r>
-        <w:rPr>
-          <w:szCs w:val="32"/>
-        </w:rPr>
-        <w:t xml:space="preserve"> — частично автоматизированные системы, где часть операций выполняется вручную, а часть — с использованием машин, таких как погрузчики и конвейеры.</w:t>
-      </w:r>
-    </w:p>
-    <w:p>
-      <w:pPr>
-        <w:pStyle w:val="ad"/>
-        <w:numPr>
-          <w:ilvl w:val="0"/>
-          <w:numId w:val="14"/>
-        </w:numPr>
-        <w:rPr>
-          <w:szCs w:val="32"/>
-        </w:rPr>
-      </w:pPr>
-      <w:r>
-        <w:rPr>
-          <w:b/>
-          <w:bCs/>
-          <w:szCs w:val="32"/>
-        </w:rPr>
-        <w:t>Автоматизированные склады</w:t>
-      </w:r>
-      <w:r>
-        <w:rPr>
-          <w:szCs w:val="32"/>
-        </w:rPr>
-        <w:t xml:space="preserve"> — системы, которые используют автоматические решения для выполнения большинства операций, включая перемещение товаров, их хранение и отбор. Основными элементами таких систем являются автоматизированные системы хранения и отбора (AS/RS).</w:t>
-      </w:r>
-    </w:p>
-    <w:p>
-      <w:pPr>
-        <w:pStyle w:val="ad"/>
-        <w:numPr>
-          <w:ilvl w:val="0"/>
-          <w:numId w:val="14"/>
-        </w:numPr>
-        <w:rPr>
-          <w:szCs w:val="32"/>
-        </w:rPr>
-      </w:pPr>
-      <w:r>
-        <w:rPr>
-          <w:b/>
-          <w:bCs/>
-          <w:szCs w:val="32"/>
-        </w:rPr>
-        <w:t>Роботизированные склады</w:t>
-      </w:r>
-      <w:r>
-        <w:rPr>
-          <w:szCs w:val="32"/>
-        </w:rPr>
-        <w:t xml:space="preserve"> — высокоавтоматизированные решения, использующие роботов для выполнения сложных задач, таких как перемещение товаров между различными зонами склада, а также их размещение на стеллажах и последующий отбор.</w:t>
-      </w:r>
-    </w:p>
-    <w:p>
-      <w:pPr>
-        <w:pStyle w:val="ad"/>
-        <w:rPr>
-          <w:szCs w:val="32"/>
-        </w:rPr>
-      </w:pPr>
-      <w:r>
-        <w:rPr>
-          <w:szCs w:val="32"/>
-        </w:rPr>
-        <w:lastRenderedPageBreak/>
-        <w:t>Каждый тип складов имеет свои особенности и применим в зависимости от объёмов обработки товаров и специфики работы предприятия.</w:t>
-      </w:r>
-    </w:p>
-    <w:p>
-      <w:pPr>
-        <w:pStyle w:val="ad"/>
-      </w:pPr>
-    </w:p>
-    <w:p>
-      <w:pPr>
-        <w:pStyle w:val="H2"/>
-        <w:rPr>
-          <w:lang w:val="ru-RU"/>
-        </w:rPr>
-      </w:pPr>
-      <w:r>
-        <w:rPr>
-          <w:lang w:val="ru-RU"/>
-        </w:rPr>
-        <w:t>Обзор существующих технологий и решений</w:t>
-      </w:r>
-    </w:p>
-    <w:p>
-      <w:pPr>
-        <w:pStyle w:val="ad"/>
-      </w:pPr>
-      <w:r>
-        <w:t>Современные системы управления складом используют широкий спектр технологий для авт</w:t>
-      </w:r>
-      <w:r>
-        <w:t>оматизации складских процессов:</w:t>
+        </w:rPr>
+        <w:t xml:space="preserve"> — AS/RS) </w:t>
+      </w:r>
+      <w:r>
+        <w:t>— системы автоматического хранения и отбора товаров, которые обеспечивают быструю и точную работу со складскими единицами. Они включают в себя вертикальные и горизонтальные системы стеллажей, где роботы-манипуляторы перемещают товары.</w:t>
       </w:r>
     </w:p>
     <w:p>
@@ -1300,18 +2157,84 @@
         <w:rPr>
           <w:b/>
           <w:bCs/>
-        </w:rPr>
-        <w:t>AS/RS (</w:t>
-      </w:r>
-      <w:proofErr w:type="spellStart"/>
+          <w:color w:val="202122"/>
+          <w:shd w:val="clear" w:color="auto" w:fill="FFFFFF"/>
+        </w:rPr>
+        <w:t>Автоматически управляемое транспортное средство</w:t>
+      </w:r>
       <w:r>
         <w:rPr>
           <w:b/>
           <w:bCs/>
         </w:rPr>
+        <w:t xml:space="preserve"> </w:t>
+      </w:r>
+      <w:r>
+        <w:rPr>
+          <w:bCs/>
+        </w:rPr>
+        <w:t xml:space="preserve">(англ. </w:t>
+      </w:r>
+      <w:proofErr w:type="spellStart"/>
+      <w:r>
+        <w:rPr>
+          <w:bCs/>
+        </w:rPr>
         <w:t>Automated</w:t>
       </w:r>
       <w:proofErr w:type="spellEnd"/>
+      <w:r>
+        <w:rPr>
+          <w:bCs/>
+        </w:rPr>
+        <w:t xml:space="preserve"> </w:t>
+      </w:r>
+      <w:proofErr w:type="spellStart"/>
+      <w:r>
+        <w:rPr>
+          <w:bCs/>
+        </w:rPr>
+        <w:t>Guided</w:t>
+      </w:r>
+      <w:proofErr w:type="spellEnd"/>
+      <w:r>
+        <w:rPr>
+          <w:bCs/>
+        </w:rPr>
+        <w:t xml:space="preserve"> </w:t>
+      </w:r>
+      <w:proofErr w:type="spellStart"/>
+      <w:r>
+        <w:rPr>
+          <w:bCs/>
+        </w:rPr>
+        <w:t>Vehicle</w:t>
+      </w:r>
+      <w:proofErr w:type="spellEnd"/>
+      <w:r>
+        <w:rPr>
+          <w:bCs/>
+        </w:rPr>
+        <w:t xml:space="preserve"> </w:t>
+      </w:r>
+      <w:r>
+        <w:rPr>
+          <w:bCs/>
+        </w:rPr>
+        <w:t>—</w:t>
+      </w:r>
+      <w:r>
+        <w:rPr>
+          <w:bCs/>
+        </w:rPr>
+        <w:t xml:space="preserve"> </w:t>
+      </w:r>
+      <w:r>
+        <w:rPr>
+          <w:bCs/>
+        </w:rPr>
+        <w:t>AGV)</w:t>
+      </w:r>
       <w:r>
         <w:rPr>
           <w:b/>
@@ -1319,72 +2242,8 @@
         </w:rPr>
         <w:t xml:space="preserve"> </w:t>
       </w:r>
-      <w:proofErr w:type="spellStart"/>
-      <w:r>
-        <w:rPr>
-          <w:b/>
-          <w:bCs/>
-        </w:rPr>
-        <w:t>Storage</w:t>
-      </w:r>
-      <w:proofErr w:type="spellEnd"/>
-      <w:r>
-        <w:rPr>
-          <w:b/>
-          <w:bCs/>
-        </w:rPr>
-        <w:t xml:space="preserve"> </w:t>
-      </w:r>
-      <w:proofErr w:type="spellStart"/>
-      <w:r>
-        <w:rPr>
-          <w:b/>
-          <w:bCs/>
-        </w:rPr>
-        <w:t>and</w:t>
-      </w:r>
-      <w:proofErr w:type="spellEnd"/>
-      <w:r>
-        <w:rPr>
-          <w:b/>
-          <w:bCs/>
-        </w:rPr>
-        <w:t xml:space="preserve"> </w:t>
-      </w:r>
-      <w:proofErr w:type="spellStart"/>
-      <w:r>
-        <w:rPr>
-          <w:b/>
-          <w:bCs/>
-        </w:rPr>
-        <w:t>Retrieval</w:t>
-      </w:r>
-      <w:proofErr w:type="spellEnd"/>
-      <w:r>
-        <w:rPr>
-          <w:b/>
-          <w:bCs/>
-        </w:rPr>
-        <w:t xml:space="preserve"> </w:t>
-      </w:r>
-      <w:proofErr w:type="spellStart"/>
-      <w:r>
-        <w:rPr>
-          <w:b/>
-          <w:bCs/>
-        </w:rPr>
-        <w:t>Systems</w:t>
-      </w:r>
-      <w:proofErr w:type="spellEnd"/>
-      <w:r>
-        <w:rPr>
-          <w:b/>
-          <w:bCs/>
-        </w:rPr>
-        <w:t>)</w:t>
-      </w:r>
-      <w:r>
-        <w:t xml:space="preserve"> — системы автоматического хранения и отбора товаров, которые обеспечивают быструю и точную работу со складскими единицами. Они включают в себя вертикальные и горизонтальные системы стеллажей, где роботы-манипуляторы перемещают товары.</w:t>
+      <w:r>
+        <w:t>— автоматические транспортные системы, которые перемещают грузы по заранее определённым маршрутам. Они используются для перемещения товаров внутри склада между различными зонами, такими как приём, хранение и отгрузка.</w:t>
       </w:r>
     </w:p>
     <w:p>
@@ -1398,169 +2257,32 @@
       <w:r>
         <w:rPr>
           <w:b/>
-          <w:bCs/>
-        </w:rPr>
-        <w:t>AGV (</w:t>
-      </w:r>
-      <w:proofErr w:type="spellStart"/>
-      <w:r>
-        <w:rPr>
-          <w:b/>
-          <w:bCs/>
-        </w:rPr>
-        <w:t>Automated</w:t>
-      </w:r>
-      <w:proofErr w:type="spellEnd"/>
-      <w:r>
-        <w:rPr>
-          <w:b/>
-          <w:bCs/>
-        </w:rPr>
+        </w:rPr>
+        <w:t>Конвейерные системы</w:t>
+      </w:r>
+      <w:r>
+        <w:t xml:space="preserve"> —</w:t>
+      </w:r>
+      <w:r>
         <w:t xml:space="preserve"> </w:t>
       </w:r>
-      <w:proofErr w:type="spellStart"/>
-      <w:r>
-        <w:rPr>
-          <w:b/>
-          <w:bCs/>
-        </w:rPr>
-        <w:t>Guided</w:t>
-      </w:r>
-      <w:proofErr w:type="spellEnd"/>
-      <w:r>
-        <w:rPr>
-          <w:b/>
-          <w:bCs/>
-        </w:rPr>
+      <w:r>
+        <w:t>используются для автоматического перемещения товаров по складу. Они интегрируются с другими технологиями для выполнения комплексных операций, таких как сортировка и распределение товаров.</w:t>
+      </w:r>
+    </w:p>
+    <w:p>
+      <w:pPr>
+        <w:pStyle w:val="ad"/>
+        <w:ind w:left="360" w:firstLine="0"/>
+      </w:pPr>
+      <w:r>
         <w:t xml:space="preserve"> </w:t>
       </w:r>
-      <w:proofErr w:type="spellStart"/>
-      <w:r>
-        <w:rPr>
-          <w:b/>
-          <w:bCs/>
-        </w:rPr>
-        <w:t>Vehicles</w:t>
-      </w:r>
-      <w:proofErr w:type="spellEnd"/>
-      <w:r>
-        <w:rPr>
-          <w:b/>
-          <w:bCs/>
-        </w:rPr>
-        <w:t>)</w:t>
-      </w:r>
-      <w:r>
-        <w:t xml:space="preserve"> — автоматические транспортные системы, которые перемещают грузы по заранее определённым маршрутам. Они используются для перемещения товаров внутри склада между различными зонами, такими как приём, хранение и отгрузка.</w:t>
-      </w:r>
     </w:p>
     <w:p>
       <w:pPr>
         <w:pStyle w:val="ad"/>
-        <w:numPr>
-          <w:ilvl w:val="0"/>
-          <w:numId w:val="2"/>
-        </w:numPr>
-      </w:pPr>
-      <w:proofErr w:type="spellStart"/>
-      <w:r>
-        <w:rPr>
-          <w:b/>
-          <w:bCs/>
-        </w:rPr>
-        <w:t>Conveyor</w:t>
-      </w:r>
-      <w:proofErr w:type="spellEnd"/>
-      <w:r>
-        <w:rPr>
-          <w:b/>
-          <w:bCs/>
-        </w:rPr>
-        <w:t xml:space="preserve"> </w:t>
-      </w:r>
-      <w:proofErr w:type="spellStart"/>
-      <w:r>
-        <w:rPr>
-          <w:b/>
-          <w:bCs/>
-        </w:rPr>
-        <w:t>Systems</w:t>
-      </w:r>
-      <w:proofErr w:type="spellEnd"/>
-      <w:r>
-        <w:t xml:space="preserve"> — конвейерные системы используются для автоматического перемещения товаров по складу. Они интегрируются с другими технологиями для выполнения комплексных операций, таких как сортировка и распределение товаров.</w:t>
-      </w:r>
-    </w:p>
-    <w:p>
-      <w:pPr>
-        <w:pStyle w:val="ad"/>
-        <w:numPr>
-          <w:ilvl w:val="0"/>
-          <w:numId w:val="2"/>
-        </w:numPr>
-      </w:pPr>
-      <w:proofErr w:type="spellStart"/>
-      <w:r>
-        <w:rPr>
-          <w:b/>
-          <w:bCs/>
-        </w:rPr>
-        <w:t>Pick-to-Light</w:t>
-      </w:r>
-      <w:proofErr w:type="spellEnd"/>
-      <w:r>
-        <w:rPr>
-          <w:b/>
-          <w:bCs/>
-        </w:rPr>
-        <w:t xml:space="preserve"> и </w:t>
-      </w:r>
-      <w:proofErr w:type="spellStart"/>
-      <w:r>
-        <w:rPr>
-          <w:b/>
-          <w:bCs/>
-        </w:rPr>
-        <w:t>Put-to-Light</w:t>
-      </w:r>
-      <w:proofErr w:type="spellEnd"/>
-      <w:r>
-        <w:rPr>
-          <w:b/>
-          <w:bCs/>
-        </w:rPr>
-        <w:t xml:space="preserve"> системы</w:t>
-      </w:r>
-      <w:r>
-        <w:t xml:space="preserve"> — технологии, которые облегчают процесс отбора и размещения товаров с помощью световых индикаторов. </w:t>
-      </w:r>
-      <w:r>
-        <w:lastRenderedPageBreak/>
-        <w:t>Они помогают операторам быстро и точно находить нужные товары, уменьшая количество ошибок и повышая производительность.</w:t>
-      </w:r>
-    </w:p>
-    <w:p>
-      <w:pPr>
-        <w:pStyle w:val="ad"/>
-        <w:numPr>
-          <w:ilvl w:val="0"/>
-          <w:numId w:val="2"/>
-        </w:numPr>
-      </w:pPr>
-      <w:r>
-        <w:rPr>
-          <w:b/>
-          <w:bCs/>
-        </w:rPr>
-        <w:t>Роботизированные системы сортировки</w:t>
-      </w:r>
-      <w:r>
-        <w:t xml:space="preserve"> — эти системы используют роботов для автоматической сортировки товаров по различным критериям, таким как размеры, вес или направление доставки. Это позволяет значительно ускорить процесс подготовки заказов и их отправку.</w:t>
-      </w:r>
-    </w:p>
-    <w:p>
-      <w:pPr>
-        <w:pStyle w:val="ad"/>
+        <w:ind w:left="360" w:firstLine="0"/>
       </w:pPr>
     </w:p>
     <w:p>
@@ -1572,12 +2294,15 @@
           <w:lang w:val="ru-RU"/>
         </w:rPr>
       </w:pPr>
+      <w:bookmarkStart w:id="4" w:name="_Toc181705642"/>
       <w:r>
         <w:rPr>
           <w:lang w:val="ru-RU"/>
         </w:rPr>
+        <w:lastRenderedPageBreak/>
         <w:t>Преимущества и недостатки автоматизированных складов</w:t>
       </w:r>
+      <w:bookmarkEnd w:id="4"/>
     </w:p>
     <w:p>
       <w:pPr>
@@ -1673,7 +2398,6 @@
         <w:rPr>
           <w:b/>
         </w:rPr>
-        <w:lastRenderedPageBreak/>
         <w:t>Экономия на рабочей силе</w:t>
       </w:r>
       <w:r>
@@ -1753,6 +2477,7 @@
           <w:b/>
           <w:bCs/>
         </w:rPr>
+        <w:lastRenderedPageBreak/>
         <w:t>Необходимость в регулярном обслуживании</w:t>
       </w:r>
       <w:r>
@@ -1777,42 +2502,6 @@
           <w:b/>
           <w:bCs/>
         </w:rPr>
-        <w:t>Не подходят для сильно изменяющихся операций</w:t>
-      </w:r>
-      <w:r>
-        <w:t xml:space="preserve">. </w:t>
-      </w:r>
-      <w:r>
-        <w:rPr>
-          <w:lang w:val="en-US"/>
-        </w:rPr>
-        <w:t>A</w:t>
-      </w:r>
-      <w:r>
-        <w:t>S</w:t>
-      </w:r>
-      <w:r>
-        <w:t>/</w:t>
-      </w:r>
-      <w:r>
-        <w:t>RS системы оптимизированы для работы с определёнными типами товаров и процессов. Если бизнес часто изменяет типы товаров или складские операции, автоматизированная система может оказаться недостаточно гибкой.</w:t>
-      </w:r>
-    </w:p>
-    <w:p>
-      <w:pPr>
-        <w:pStyle w:val="ad"/>
-        <w:numPr>
-          <w:ilvl w:val="0"/>
-          <w:numId w:val="17"/>
-        </w:numPr>
-        <w:spacing w:before="120" w:after="120"/>
-        <w:ind w:left="1037" w:hanging="357"/>
-      </w:pPr>
-      <w:r>
-        <w:rPr>
-          <w:b/>
-          <w:bCs/>
-        </w:rPr>
         <w:t>Требуют обучения персонала</w:t>
       </w:r>
       <w:r>
@@ -1838,25 +2527,13 @@
       <w:pPr>
         <w:pStyle w:val="H1"/>
       </w:pPr>
+      <w:bookmarkStart w:id="5" w:name="_Toc181705643"/>
       <w:r>
         <w:lastRenderedPageBreak/>
-        <w:t>ТЕХНИЧЕСКОЕ ЗАДАНИЕ НА ПРОЕКТИРОВАНИЕ СИСТЕМЫ АВТОМАТИЧЕСКОГО СКЛАДА</w:t>
-      </w:r>
-    </w:p>
-    <w:p>
-      <w:pPr>
-        <w:pStyle w:val="ad"/>
-        <w:spacing w:before="120" w:after="120"/>
-      </w:pPr>
-      <w:r>
-        <w:t>Техническое задание (ТЗ) представляет собой ключевой документ, определяющий требования к проектированию системы автоматического склада. Этот документ включает описание функциональных характеристик, условий эксплуатации и целей, которые должны быть достигнуты с помощью автоматизации.</w:t>
-      </w:r>
-    </w:p>
-    <w:p>
-      <w:pPr>
-        <w:pStyle w:val="ad"/>
-        <w:spacing w:before="120" w:after="120"/>
-      </w:pPr>
+        <w:t>ПРОЕКТИРОВАНИЕ СИСТЕМЫ АВТОМАТИЧЕСКОГО СКЛАДА</w:t>
+      </w:r>
+      <w:bookmarkStart w:id="6" w:name="_Toc181705644"/>
+      <w:bookmarkEnd w:id="5"/>
     </w:p>
     <w:p>
       <w:pPr>
@@ -1870,13 +2547,19 @@
         <w:rPr>
           <w:lang w:val="ru-RU"/>
         </w:rPr>
-        <w:t>Постановка задачи и описание функциональных требований</w:t>
-      </w:r>
+        <w:t xml:space="preserve">Описание </w:t>
+      </w:r>
+      <w:r>
+        <w:rPr>
+          <w:lang w:val="ru-RU"/>
+        </w:rPr>
+        <w:t>функциональных требований</w:t>
+      </w:r>
+      <w:bookmarkEnd w:id="6"/>
     </w:p>
     <w:p>
       <w:pPr>
         <w:pStyle w:val="ad"/>
-        <w:spacing w:before="120" w:after="120"/>
       </w:pPr>
       <w:r>
         <w:t>Основной задачей системы автоматического склада является автоматизация всех складских операций для повышения эффективности работы, минимизации человеческого участия и снижения ошибок при перемещении и хранении товаров. Система должна обеспечивать:</w:t>
@@ -1913,16 +2596,17 @@
         <w:ind w:left="1037" w:hanging="357"/>
       </w:pPr>
       <w:r>
-        <w:t>Автоматизированное размещение и отгрузку товаров со складских стеллажей</w:t>
-      </w:r>
-      <w:bookmarkStart w:id="1" w:name="_GoBack"/>
-      <w:bookmarkEnd w:id="1"/>
-      <w:r>
-        <w:t xml:space="preserve"> </w:t>
-      </w:r>
-      <w:r>
-        <w:br w:type="page"/>
-      </w:r>
+        <w:t xml:space="preserve">Автоматизированное размещение и отгрузку товаров со складских стеллажей </w:t>
+      </w:r>
+    </w:p>
+    <w:p>
+      <w:pPr>
+        <w:rPr>
+          <w:rFonts w:ascii="Times New Roman" w:hAnsi="Times New Roman" w:cs="Times New Roman"/>
+          <w:sz w:val="28"/>
+          <w:szCs w:val="28"/>
+        </w:rPr>
+      </w:pPr>
     </w:p>
     <w:p>
       <w:pPr>
@@ -1935,17 +2619,15 @@
         <w:rPr>
           <w:lang w:val="ru-RU"/>
         </w:rPr>
-        <w:lastRenderedPageBreak/>
-        <w:t>Основные параметры и характеристики системы</w:t>
+        <w:t>Обзор компонентов системы</w:t>
       </w:r>
     </w:p>
     <w:p>
       <w:pPr>
         <w:pStyle w:val="ad"/>
-        <w:spacing w:before="120" w:after="120"/>
-      </w:pPr>
-      <w:r>
-        <w:t>При проектировании системы важно учитывать её производительность, размеры склада, требования к скорости обработки товаров и специфике хранимых грузов. Основные параметры включают:</w:t>
+      </w:pPr>
+      <w:r>
+        <w:t>Для построения автоматического склада используются следующие ключевые компоненты:</w:t>
       </w:r>
     </w:p>
     <w:p>
@@ -1953,22 +2635,19 @@
         <w:pStyle w:val="ad"/>
         <w:numPr>
           <w:ilvl w:val="0"/>
-          <w:numId w:val="7"/>
+          <w:numId w:val="18"/>
         </w:numPr>
         <w:spacing w:before="120" w:after="120"/>
         <w:ind w:left="1037" w:hanging="357"/>
       </w:pPr>
       <w:r>
         <w:rPr>
-          <w:b/>
-        </w:rPr>
-        <w:t>Производительность</w:t>
-      </w:r>
-      <w:r>
-        <w:t>. С</w:t>
-      </w:r>
-      <w:r>
-        <w:t>истема должна обеспечивать необходимый грузооборот, соответствующий потребностям предприятия (например, до 500 единиц товара в час).</w:t>
+          <w:rStyle w:val="af0"/>
+        </w:rPr>
+        <w:t>Конвейеры</w:t>
+      </w:r>
+      <w:r>
+        <w:t>. Конвейеры являются основными транспортными средствами внутри автоматического склада и обеспечивают перемещение товаров между различными зонами, включая зону приемки, хранения и отгрузки. Конвейеры могут иметь различные конфигурации, в зависимости от размера склада, типа товаров и предполагаемой пропускной способности системы.</w:t>
       </w:r>
     </w:p>
     <w:p>
@@ -1976,22 +2655,66 @@
         <w:pStyle w:val="ad"/>
         <w:numPr>
           <w:ilvl w:val="0"/>
-          <w:numId w:val="7"/>
+          <w:numId w:val="18"/>
         </w:numPr>
         <w:spacing w:before="120" w:after="120"/>
         <w:ind w:left="1037" w:hanging="357"/>
       </w:pPr>
       <w:r>
         <w:rPr>
+          <w:rStyle w:val="af0"/>
+        </w:rPr>
+        <w:lastRenderedPageBreak/>
+        <w:t>Стеллажи</w:t>
+      </w:r>
+      <w:r>
+        <w:t>. Стеллажи служат для хранения товаров на складе и должны обеспечивать максимальную вместимость, доступность и устойчивость. Конструкция стеллажей варьируется в зависимости от характеристик склада и типа хранимых товаров.</w:t>
+      </w:r>
+    </w:p>
+    <w:p>
+      <w:pPr>
+        <w:pStyle w:val="a8"/>
+        <w:numPr>
+          <w:ilvl w:val="0"/>
+          <w:numId w:val="18"/>
+        </w:numPr>
+        <w:spacing w:before="120" w:after="120" w:line="360" w:lineRule="auto"/>
+        <w:ind w:left="1037" w:hanging="357"/>
+        <w:jc w:val="both"/>
+        <w:rPr>
+          <w:rFonts w:ascii="Times New Roman" w:hAnsi="Times New Roman" w:cs="Times New Roman"/>
+          <w:kern w:val="0"/>
+          <w:sz w:val="28"/>
+          <w:szCs w:val="28"/>
+          <w14:ligatures w14:val="none"/>
+        </w:rPr>
+      </w:pPr>
+      <w:r>
+        <w:rPr>
+          <w:rFonts w:ascii="Times New Roman" w:hAnsi="Times New Roman" w:cs="Times New Roman"/>
           <w:b/>
-        </w:rPr>
-        <w:t>Грузоподъемность</w:t>
-      </w:r>
-      <w:r>
-        <w:t>. Д</w:t>
-      </w:r>
-      <w:r>
-        <w:t>олжна поддерживаться возможность обработки товаров разного веса и размера, что зависит от характеристик оборудования (конвейеров, роботов-манипуляторов).</w:t>
+          <w:sz w:val="28"/>
+          <w:szCs w:val="28"/>
+        </w:rPr>
+        <w:t>Стеллажный кран-штабелер</w:t>
+      </w:r>
+      <w:r>
+        <w:rPr>
+          <w:rFonts w:ascii="Times New Roman" w:hAnsi="Times New Roman" w:cs="Times New Roman"/>
+          <w:sz w:val="28"/>
+          <w:szCs w:val="28"/>
+        </w:rPr>
+        <w:t xml:space="preserve">. </w:t>
+      </w:r>
+      <w:r>
+        <w:rPr>
+          <w:rFonts w:ascii="Times New Roman" w:hAnsi="Times New Roman" w:cs="Times New Roman"/>
+          <w:kern w:val="0"/>
+          <w:sz w:val="28"/>
+          <w:szCs w:val="28"/>
+          <w14:ligatures w14:val="none"/>
+        </w:rPr>
+        <w:t>Кран-штабелер используется для загрузки и выгрузки товаров на стеллажах. Он работает по заранее определенным маршрутам и позволяет автоматизировать перемещения товаров на разных уровнях стеллажей.</w:t>
       </w:r>
     </w:p>
     <w:p>
@@ -1999,24 +2722,139 @@
         <w:pStyle w:val="ad"/>
         <w:numPr>
           <w:ilvl w:val="0"/>
-          <w:numId w:val="7"/>
+          <w:numId w:val="18"/>
         </w:numPr>
         <w:spacing w:before="120" w:after="120"/>
         <w:ind w:left="1037" w:hanging="357"/>
       </w:pPr>
-      <w:proofErr w:type="spellStart"/>
       <w:r>
         <w:rPr>
           <w:b/>
         </w:rPr>
-        <w:t>Энергоэффективность</w:t>
-      </w:r>
-      <w:proofErr w:type="spellEnd"/>
-      <w:r>
-        <w:t>. С</w:t>
-      </w:r>
-      <w:r>
-        <w:t>истемы должны минимизировать потребление электроэнергии и оптимизировать работу всех элементов.</w:t>
+        <w:t>Светоотражающие датчики</w:t>
+      </w:r>
+      <w:r>
+        <w:rPr>
+          <w:b/>
+        </w:rPr>
+        <w:t xml:space="preserve">. </w:t>
+      </w:r>
+      <w:r>
+        <w:t>Используются для отслеживания точного положения товаров на конвейере и при взаимодействии с роботизированными системами. Они обеспечивают корректное выполнение задач по перемещению грузов и предотвращение ошибок.</w:t>
+      </w:r>
+    </w:p>
+    <w:p>
+      <w:pPr>
+        <w:pStyle w:val="a8"/>
+        <w:numPr>
+          <w:ilvl w:val="0"/>
+          <w:numId w:val="18"/>
+        </w:numPr>
+        <w:spacing w:line="360" w:lineRule="auto"/>
+        <w:ind w:left="1037" w:hanging="357"/>
+        <w:jc w:val="both"/>
+        <w:rPr>
+          <w:rFonts w:ascii="Times New Roman" w:hAnsi="Times New Roman" w:cs="Times New Roman"/>
+          <w:kern w:val="0"/>
+          <w:sz w:val="28"/>
+          <w:szCs w:val="28"/>
+          <w14:ligatures w14:val="none"/>
+        </w:rPr>
+      </w:pPr>
+      <w:r>
+        <w:rPr>
+          <w:rFonts w:ascii="Times New Roman" w:hAnsi="Times New Roman" w:cs="Times New Roman"/>
+          <w:b/>
+          <w:sz w:val="28"/>
+          <w:szCs w:val="28"/>
+        </w:rPr>
+        <w:t>Программ</w:t>
+      </w:r>
+      <w:r>
+        <w:rPr>
+          <w:rFonts w:ascii="Times New Roman" w:hAnsi="Times New Roman" w:cs="Times New Roman"/>
+          <w:b/>
+          <w:sz w:val="28"/>
+          <w:szCs w:val="28"/>
+        </w:rPr>
+        <w:t>ируемый логический контроллер (ПЛК).</w:t>
+      </w:r>
+      <w:r>
+        <w:rPr>
+          <w:rFonts w:ascii="Times New Roman" w:hAnsi="Times New Roman" w:cs="Times New Roman"/>
+          <w:kern w:val="0"/>
+          <w:sz w:val="28"/>
+          <w:szCs w:val="28"/>
+          <w14:ligatures w14:val="none"/>
+        </w:rPr>
+        <w:t xml:space="preserve"> И</w:t>
+      </w:r>
+      <w:r>
+        <w:rPr>
+          <w:rFonts w:ascii="Times New Roman" w:hAnsi="Times New Roman" w:cs="Times New Roman"/>
+          <w:kern w:val="0"/>
+          <w:sz w:val="28"/>
+          <w:szCs w:val="28"/>
+          <w14:ligatures w14:val="none"/>
+        </w:rPr>
+        <w:t>спользуются для полной автоматизации задач, которые обычно выполняет оператор на штабелере. PLC запрограммирован так, чтобы выполнять команды от системного контроллера, перемещать штабелер для выполнения необходимых операций и передавать обратную связь контроллеру на базе ПК. Контроллер штабелера подключен к различным датчикам и конечным выключателям для получения данных о физическом состоянии системы, а выходные сигналы направляются на панель оператора для активации конечных выключателей. Последовательность операций, включая сигналы от датчиков и конечных выключателей, запрограммирована в PLC. В PLC также запрограммированы действия привода и реле для выполнения функций</w:t>
+      </w:r>
+      <w:r>
+        <w:rPr>
+          <w:rFonts w:ascii="Times New Roman" w:hAnsi="Times New Roman" w:cs="Times New Roman"/>
+          <w:kern w:val="0"/>
+          <w:sz w:val="28"/>
+          <w:szCs w:val="28"/>
+          <w14:ligatures w14:val="none"/>
+        </w:rPr>
+        <w:t xml:space="preserve"> подъема, загрузки и выгрузки товаров со стеллажей. </w:t>
+      </w:r>
+    </w:p>
+    <w:p>
+      <w:pPr>
+        <w:rPr>
+          <w:rFonts w:ascii="Times New Roman" w:hAnsi="Times New Roman" w:cs="Times New Roman"/>
+          <w:sz w:val="28"/>
+          <w:szCs w:val="28"/>
+        </w:rPr>
+      </w:pPr>
+      <w:r>
+        <w:br w:type="page"/>
+      </w:r>
+    </w:p>
+    <w:p>
+      <w:pPr>
+        <w:pStyle w:val="H2"/>
+        <w:rPr>
+          <w:lang w:val="ru-RU"/>
+        </w:rPr>
+      </w:pPr>
+      <w:r>
+        <w:rPr>
+          <w:lang w:val="ru-RU"/>
+        </w:rPr>
+        <w:lastRenderedPageBreak/>
+        <w:t xml:space="preserve">Проектирование </w:t>
+      </w:r>
+      <w:r>
+        <w:rPr>
+          <w:lang w:val="ru-RU"/>
+        </w:rPr>
+        <w:t>конвейерной системы</w:t>
+      </w:r>
+    </w:p>
+    <w:p>
+      <w:pPr>
+        <w:pStyle w:val="ad"/>
+      </w:pPr>
+      <w:r>
+        <w:rPr>
+          <w:b/>
+        </w:rPr>
+        <w:t>Конвейерная система</w:t>
+      </w:r>
+      <w:r>
+        <w:t xml:space="preserve"> — это основа логистических процессов автоматического склада. Она обеспечивает транспортировку товаров от зоны приемки до стеллажей, а также от стеллажей до зоны отгрузки. В данном проекте конвейеры будут разделены на два основных типа:</w:t>
       </w:r>
     </w:p>
     <w:p>
@@ -2024,7 +2862,7 @@
         <w:pStyle w:val="ad"/>
         <w:numPr>
           <w:ilvl w:val="0"/>
-          <w:numId w:val="7"/>
+          <w:numId w:val="19"/>
         </w:numPr>
         <w:spacing w:before="120" w:after="120"/>
         <w:ind w:left="1037" w:hanging="357"/>
@@ -2033,43 +2871,10 @@
         <w:rPr>
           <w:b/>
         </w:rPr>
-        <w:t>Устойчивость к сбоям</w:t>
-      </w:r>
-      <w:r>
-        <w:t>. В</w:t>
-      </w:r>
-      <w:r>
-        <w:t xml:space="preserve"> случае отказа оборудования система должна обеспечивать резервирование или быструю замену компонентов для исключения длительных простоев.</w:t>
-      </w:r>
-    </w:p>
-    <w:p>
-      <w:pPr>
-        <w:pStyle w:val="ad"/>
-        <w:spacing w:before="120" w:after="120"/>
-        <w:ind w:firstLine="0"/>
-      </w:pPr>
-    </w:p>
-    <w:p>
-      <w:pPr>
-        <w:pStyle w:val="H2"/>
-        <w:rPr>
-          <w:lang w:val="ru-RU"/>
-        </w:rPr>
-      </w:pPr>
-      <w:r>
-        <w:rPr>
-          <w:lang w:val="ru-RU"/>
-        </w:rPr>
-        <w:t>Ожидаемые результаты от автоматизации</w:t>
-      </w:r>
-    </w:p>
-    <w:p>
-      <w:pPr>
-        <w:pStyle w:val="ad"/>
-        <w:spacing w:before="120" w:after="120"/>
-      </w:pPr>
-      <w:r>
-        <w:t>Ожидаемые результаты внедрения автоматизированной системы управления складом включают:</w:t>
+        <w:t>Входные конвейеры</w:t>
+      </w:r>
+      <w:r>
+        <w:t xml:space="preserve"> — используются для перемещения товаров, поступающих на склад. Эти конвейеры проходят от зоны разгрузки до стеллажного оборудования, где они подаются к стеллажному крану-штабелеру для размещения на полках. </w:t>
       </w:r>
     </w:p>
     <w:p>
@@ -2077,7 +2882,7 @@
         <w:pStyle w:val="ad"/>
         <w:numPr>
           <w:ilvl w:val="0"/>
-          <w:numId w:val="8"/>
+          <w:numId w:val="19"/>
         </w:numPr>
         <w:spacing w:before="120" w:after="120"/>
         <w:ind w:left="1037" w:hanging="357"/>
@@ -2086,13 +2891,32 @@
         <w:rPr>
           <w:b/>
         </w:rPr>
-        <w:t>Снижение затрат на рабочую силу</w:t>
-      </w:r>
-      <w:r>
-        <w:t>. З</w:t>
-      </w:r>
-      <w:r>
-        <w:t>а счет автоматизации основных процессов, таких как прием, перемещение и отгрузка товаров.</w:t>
+        <w:t>Выходные конвейеры</w:t>
+      </w:r>
+      <w:r>
+        <w:t xml:space="preserve"> — служат для вывоза товаров с полок и их доставки в зону отгрузки. Эти конвейеры также могут быть оснащены сканирующими устройствами для контроля и подтверждения товаров перед отправкой. Выходные конвейеры обеспечивают быструю и точную доставку товаров к месту отгрузки.</w:t>
+      </w:r>
+    </w:p>
+    <w:p>
+      <w:pPr>
+        <w:pStyle w:val="ad"/>
+        <w:ind w:firstLine="0"/>
+      </w:pPr>
+    </w:p>
+    <w:p>
+      <w:pPr>
+        <w:pStyle w:val="H3"/>
+      </w:pPr>
+      <w:r>
+        <w:t>Управление движением конвейеров</w:t>
+      </w:r>
+    </w:p>
+    <w:p>
+      <w:pPr>
+        <w:pStyle w:val="ad"/>
+      </w:pPr>
+      <w:r>
+        <w:t>Для обеспечения слаженной работы всех элементов автоматического склада, необходима комплексная система управления движением конвейеров. Эта система координирует работу конвейеров, обеспечивая своевременную доставку товаров в нужные зоны склада и предотвращая задержки. Основные аспекты управления движением конвейеров включают:</w:t>
       </w:r>
     </w:p>
     <w:p>
@@ -2100,9 +2924,8 @@
         <w:pStyle w:val="ad"/>
         <w:numPr>
           <w:ilvl w:val="0"/>
-          <w:numId w:val="8"/>
+          <w:numId w:val="20"/>
         </w:numPr>
-        <w:spacing w:before="120" w:after="120"/>
         <w:ind w:left="1037" w:hanging="357"/>
       </w:pPr>
       <w:r>
@@ -2110,13 +2933,13 @@
           <w:b/>
         </w:rPr>
         <w:lastRenderedPageBreak/>
-        <w:t>Повышение скорости обработки заказов</w:t>
-      </w:r>
-      <w:r>
-        <w:t>. Б</w:t>
-      </w:r>
-      <w:r>
-        <w:t>лагодаря уменьшению времени на поиск и отбор товаров, а также автоматизированному перемещению грузов.</w:t>
+        <w:t>Регулирование скорости перемещения</w:t>
+      </w:r>
+      <w:r>
+        <w:t xml:space="preserve">. </w:t>
+      </w:r>
+      <w:r>
+        <w:t>Система управления должна контролировать скорость работы конвейеров, адаптируя ее в зависимости от загруженности склада и объема обрабатываемых товаров. Например, в часы пик скорость может быть увеличена, чтобы обеспечить своевременную обработку всех поступающих и отправляемых товаров. В периоды низкой нагрузки система может снижать скорость, что позволяет сократить потребление энергии и продлить срок службы оборудования.</w:t>
       </w:r>
     </w:p>
     <w:p>
@@ -2124,48 +2947,213 @@
         <w:pStyle w:val="ad"/>
         <w:numPr>
           <w:ilvl w:val="0"/>
-          <w:numId w:val="8"/>
+          <w:numId w:val="20"/>
         </w:numPr>
-        <w:spacing w:before="120" w:after="120"/>
         <w:ind w:left="1037" w:hanging="357"/>
       </w:pPr>
       <w:r>
         <w:rPr>
+          <w:rStyle w:val="af0"/>
+        </w:rPr>
+        <w:t>Синхронизация с другими компонентами</w:t>
+      </w:r>
+      <w:r>
+        <w:t xml:space="preserve">. </w:t>
+      </w:r>
+      <w:r>
+        <w:t xml:space="preserve">Конвейеры должны быть синхронизированы с другими элементами </w:t>
+      </w:r>
+      <w:r>
+        <w:t>склада, такими как кран-штабелер</w:t>
+      </w:r>
+      <w:r>
+        <w:t xml:space="preserve">. Это позволяет избежать конфликтов и простоев, когда товары перемещаются между зонами. </w:t>
+      </w:r>
+      <w:r>
+        <w:t>При п</w:t>
+      </w:r>
+      <w:r>
+        <w:t xml:space="preserve">оступлении товара на входной конвейер система управления </w:t>
+      </w:r>
+      <w:r>
+        <w:t xml:space="preserve">передаст </w:t>
+      </w:r>
+      <w:r>
+        <w:t>сигнал крану-штабелеру для начала процесса размещения товара на полке.</w:t>
+      </w:r>
+    </w:p>
+    <w:p>
+      <w:pPr>
+        <w:pStyle w:val="ad"/>
+        <w:ind w:firstLine="0"/>
+      </w:pPr>
+    </w:p>
+    <w:p>
+      <w:pPr>
+        <w:pStyle w:val="H2"/>
+      </w:pPr>
+      <w:r>
+        <w:t>Проектирование системы стеллажей</w:t>
+      </w:r>
+    </w:p>
+    <w:p>
+      <w:pPr>
+        <w:pStyle w:val="ad"/>
+      </w:pPr>
+      <w:r>
+        <w:t>Система стеллажей является важным компонентом автоматического склада, поскольку она обеспечивает безопасное и эффективное хранение товаров. Основные требования к стеллажной системе включают:</w:t>
+      </w:r>
+    </w:p>
+    <w:p>
+      <w:pPr>
+        <w:pStyle w:val="ad"/>
+        <w:numPr>
+          <w:ilvl w:val="0"/>
+          <w:numId w:val="21"/>
+        </w:numPr>
+      </w:pPr>
+      <w:r>
+        <w:rPr>
           <w:b/>
-        </w:rPr>
-        <w:t>Оптимизация складского пространства</w:t>
+          <w:bCs/>
+        </w:rPr>
+        <w:t>Оптимальное использование пространства</w:t>
       </w:r>
       <w:r>
         <w:t>. С</w:t>
       </w:r>
       <w:r>
-        <w:t>истема должна позволять лучше использовать площадь склада за счет автоматизации процессов размещения товаров и уменьшения необходимости в широких проходах для операторов.</w:t>
+        <w:t>теллажи должны быть расположены таким образом, чтобы максимально использовать высоту и площадь склада, что позволяет увеличить вместимость и минимизировать расходы на аренду или строительство дополнительных площадей.</w:t>
       </w:r>
     </w:p>
     <w:p>
       <w:pPr>
         <w:pStyle w:val="ad"/>
-      </w:pPr>
-      <w:r>
-        <w:t>Таким образом, техническое задание должно четко формулировать все функциональные и технические требования, чтобы обеспечить проектирование системы, которая будет соответствовать целям предприятия и позволит повысить общую эффективность работы склада.</w:t>
-      </w:r>
-    </w:p>
-    <w:p>
-      <w:pPr>
-        <w:rPr>
-          <w:rFonts w:ascii="Times New Roman" w:hAnsi="Times New Roman" w:cs="Times New Roman"/>
+        <w:numPr>
+          <w:ilvl w:val="0"/>
+          <w:numId w:val="21"/>
+        </w:numPr>
+      </w:pPr>
+      <w:r>
+        <w:rPr>
+          <w:b/>
+          <w:bCs/>
+        </w:rPr>
+        <w:lastRenderedPageBreak/>
+        <w:t>Грузоподъемность и устойчивость</w:t>
+      </w:r>
+      <w:r>
+        <w:t>. С</w:t>
+      </w:r>
+      <w:r>
+        <w:t>теллажи должны быть рассчитаны на вес и габариты товаров, которые будут на них храниться. Это включает требования по устойчивости конструкций и безопасности при перемещении товаров с использованием крана-штабелера.</w:t>
+      </w:r>
+    </w:p>
+    <w:p>
+      <w:pPr>
+        <w:pStyle w:val="ad"/>
+        <w:ind w:left="360" w:firstLine="0"/>
+      </w:pPr>
+    </w:p>
+    <w:p>
+      <w:pPr>
+        <w:pStyle w:val="H3"/>
+      </w:pPr>
+      <w:r>
+        <w:t>Выбор типа стеллажной системы</w:t>
+      </w:r>
+    </w:p>
+    <w:p>
+      <w:pPr>
+        <w:pStyle w:val="ad"/>
+      </w:pPr>
+      <w:r>
+        <w:t xml:space="preserve">Выбор типа стеллажей зависит от особенностей склада, типа и количества хранимых товаров, а также от требований к скорости обработки и доступности товаров. </w:t>
+      </w:r>
+      <w:bookmarkStart w:id="7" w:name="_GoBack"/>
+      <w:bookmarkEnd w:id="7"/>
+    </w:p>
+    <w:p>
+      <w:pPr>
+        <w:pStyle w:val="ad"/>
+      </w:pPr>
+      <w:proofErr w:type="spellStart"/>
+      <w:r>
+        <w:rPr>
+          <w:b/>
+        </w:rPr>
+        <w:t>Паллетные</w:t>
+      </w:r>
+      <w:proofErr w:type="spellEnd"/>
+      <w:r>
+        <w:rPr>
+          <w:b/>
+        </w:rPr>
+        <w:t xml:space="preserve"> фронтальные стеллажи</w:t>
+      </w:r>
+      <w:r>
+        <w:t xml:space="preserve"> представляют собой универсальную систему хранения, которая широко используется в автоматизированных складах, включая те, где работают краны-штабелеры. Эти стеллажи отличаются простотой конструкции, надежность</w:t>
+      </w:r>
+      <w:r>
+        <w:t xml:space="preserve">                                                                                                                                                                                                                                                                                                                                                                                                                                                                                                                                                                                                                                                                                                                                                                                                                                                                                                                                                                                                                                                                                                                                                                                                                                                                                                                                                                                                                                                                                                                                                                                                                                                                                                                                                                                                                                                                                                                                                                                                                                                                                                                                                                                                                                                                                                                                                                                                                                                                                                                                                                                                                                                                                                                                                                                                                                                                                </w:t>
+      </w:r>
+      <w:r>
+        <w:t>ю и эффективностью использования пространства</w:t>
+      </w:r>
+      <w:r>
+        <w:t>.</w:t>
+      </w:r>
+    </w:p>
+    <w:p/>
+    <w:p>
+      <w:pPr>
+        <w:pStyle w:val="H2"/>
+        <w:jc w:val="left"/>
+        <w:rPr>
           <w:sz w:val="28"/>
           <w:szCs w:val="28"/>
-        </w:rPr>
-      </w:pPr>
-      <w:r>
+          <w:lang w:val="ru-RU"/>
+        </w:rPr>
+      </w:pPr>
+      <w:r>
+        <w:rPr>
+          <w:lang w:val="ru-RU"/>
+        </w:rPr>
+        <w:t>Разработка схе</w:t>
+      </w:r>
+      <w:r>
+        <w:rPr>
+          <w:lang w:val="ru-RU"/>
+        </w:rPr>
+        <w:t>мы управления стеллажным краном-</w:t>
+      </w:r>
+      <w:r>
+        <w:rPr>
+          <w:lang w:val="ru-RU"/>
+        </w:rPr>
+        <w:t>штабелером</w:t>
+      </w:r>
+      <w:r>
+        <w:rPr>
+          <w:lang w:val="ru-RU"/>
+        </w:rPr>
         <w:br w:type="page"/>
       </w:r>
     </w:p>
     <w:p>
       <w:pPr>
+        <w:pStyle w:val="ad"/>
+      </w:pPr>
+      <w:r>
+        <w:lastRenderedPageBreak/>
+        <w:br w:type="page"/>
+      </w:r>
+    </w:p>
+    <w:p>
+      <w:pPr>
         <w:pStyle w:val="H1"/>
       </w:pPr>
+      <w:bookmarkStart w:id="8" w:name="_Toc181705647"/>
       <w:r>
         <w:lastRenderedPageBreak/>
         <w:t xml:space="preserve">РЕАЛИЗАЦИЯ СИСТЕМЫ АВТОМАТИЧЕСКОГО СКЛАДА В СИМУЛЯТОРЕ </w:t>
@@ -2194,6 +3182,7 @@
         </w:rPr>
         <w:t>O</w:t>
       </w:r>
+      <w:bookmarkEnd w:id="8"/>
     </w:p>
     <w:p>
       <w:pPr>
@@ -2202,6 +3191,7 @@
           <w:lang w:val="ru-RU"/>
         </w:rPr>
       </w:pPr>
+      <w:bookmarkStart w:id="9" w:name="_Toc181705648"/>
       <w:r>
         <w:rPr>
           <w:lang w:val="ru-RU"/>
@@ -2229,6 +3219,7 @@
       <w:r>
         <w:t>O</w:t>
       </w:r>
+      <w:bookmarkEnd w:id="9"/>
     </w:p>
     <w:p>
       <w:pPr>
@@ -2414,12 +3405,14 @@
           <w:lang w:val="ru-RU"/>
         </w:rPr>
       </w:pPr>
+      <w:bookmarkStart w:id="10" w:name="_Toc181705649"/>
       <w:r>
         <w:rPr>
           <w:lang w:val="ru-RU"/>
         </w:rPr>
         <w:t>Создание модели автоматического склада</w:t>
       </w:r>
+      <w:bookmarkEnd w:id="10"/>
     </w:p>
     <w:p>
       <w:pPr>
@@ -2635,12 +3628,14 @@
           <w:lang w:val="ru-RU"/>
         </w:rPr>
       </w:pPr>
+      <w:bookmarkStart w:id="11" w:name="_Toc181705650"/>
       <w:r>
         <w:rPr>
           <w:lang w:val="ru-RU"/>
         </w:rPr>
         <w:t>Логика управления складом</w:t>
       </w:r>
+      <w:bookmarkEnd w:id="11"/>
     </w:p>
     <w:p>
       <w:pPr>
@@ -2738,9 +3733,11 @@
       <w:pPr>
         <w:pStyle w:val="H1"/>
       </w:pPr>
+      <w:bookmarkStart w:id="12" w:name="_Toc181705651"/>
       <w:r>
         <w:t>СПИСОК ЛИТЕРАТУРЫ</w:t>
       </w:r>
+      <w:bookmarkEnd w:id="12"/>
     </w:p>
     <w:p>
       <w:pPr>
@@ -2914,7 +3911,7 @@
             <w:sz w:val="24"/>
             <w:szCs w:val="24"/>
           </w:rPr>
-          <w:t>17</w:t>
+          <w:t>18</w:t>
         </w:r>
         <w:r>
           <w:rPr>
@@ -3502,6 +4499,92 @@
     </w:lvl>
   </w:abstractNum>
   <w:abstractNum w:abstractNumId="1" w15:restartNumberingAfterBreak="0">
+    <w:nsid w:val="1BF379B3"/>
+    <w:multiLevelType w:val="hybridMultilevel"/>
+    <w:tmpl w:val="3E746F84"/>
+    <w:lvl w:ilvl="0" w:tplc="0419000F">
+      <w:start w:val="1"/>
+      <w:numFmt w:val="decimal"/>
+      <w:lvlText w:val="%1."/>
+      <w:lvlJc w:val="left"/>
+      <w:pPr>
+        <w:ind w:left="1429" w:hanging="360"/>
+      </w:pPr>
+    </w:lvl>
+    <w:lvl w:ilvl="1" w:tplc="04190019" w:tentative="1">
+      <w:start w:val="1"/>
+      <w:numFmt w:val="lowerLetter"/>
+      <w:lvlText w:val="%2."/>
+      <w:lvlJc w:val="left"/>
+      <w:pPr>
+        <w:ind w:left="2149" w:hanging="360"/>
+      </w:pPr>
+    </w:lvl>
+    <w:lvl w:ilvl="2" w:tplc="0419001B" w:tentative="1">
+      <w:start w:val="1"/>
+      <w:numFmt w:val="lowerRoman"/>
+      <w:lvlText w:val="%3."/>
+      <w:lvlJc w:val="right"/>
+      <w:pPr>
+        <w:ind w:left="2869" w:hanging="180"/>
+      </w:pPr>
+    </w:lvl>
+    <w:lvl w:ilvl="3" w:tplc="0419000F" w:tentative="1">
+      <w:start w:val="1"/>
+      <w:numFmt w:val="decimal"/>
+      <w:lvlText w:val="%4."/>
+      <w:lvlJc w:val="left"/>
+      <w:pPr>
+        <w:ind w:left="3589" w:hanging="360"/>
+      </w:pPr>
+    </w:lvl>
+    <w:lvl w:ilvl="4" w:tplc="04190019" w:tentative="1">
+      <w:start w:val="1"/>
+      <w:numFmt w:val="lowerLetter"/>
+      <w:lvlText w:val="%5."/>
+      <w:lvlJc w:val="left"/>
+      <w:pPr>
+        <w:ind w:left="4309" w:hanging="360"/>
+      </w:pPr>
+    </w:lvl>
+    <w:lvl w:ilvl="5" w:tplc="0419001B" w:tentative="1">
+      <w:start w:val="1"/>
+      <w:numFmt w:val="lowerRoman"/>
+      <w:lvlText w:val="%6."/>
+      <w:lvlJc w:val="right"/>
+      <w:pPr>
+        <w:ind w:left="5029" w:hanging="180"/>
+      </w:pPr>
+    </w:lvl>
+    <w:lvl w:ilvl="6" w:tplc="0419000F" w:tentative="1">
+      <w:start w:val="1"/>
+      <w:numFmt w:val="decimal"/>
+      <w:lvlText w:val="%7."/>
+      <w:lvlJc w:val="left"/>
+      <w:pPr>
+        <w:ind w:left="5749" w:hanging="360"/>
+      </w:pPr>
+    </w:lvl>
+    <w:lvl w:ilvl="7" w:tplc="04190019" w:tentative="1">
+      <w:start w:val="1"/>
+      <w:numFmt w:val="lowerLetter"/>
+      <w:lvlText w:val="%8."/>
+      <w:lvlJc w:val="left"/>
+      <w:pPr>
+        <w:ind w:left="6469" w:hanging="360"/>
+      </w:pPr>
+    </w:lvl>
+    <w:lvl w:ilvl="8" w:tplc="0419001B" w:tentative="1">
+      <w:start w:val="1"/>
+      <w:numFmt w:val="lowerRoman"/>
+      <w:lvlText w:val="%9."/>
+      <w:lvlJc w:val="right"/>
+      <w:pPr>
+        <w:ind w:left="7189" w:hanging="180"/>
+      </w:pPr>
+    </w:lvl>
+  </w:abstractNum>
+  <w:abstractNum w:abstractNumId="2" w15:restartNumberingAfterBreak="0">
     <w:nsid w:val="1C8E1AC0"/>
     <w:multiLevelType w:val="hybridMultilevel"/>
     <w:tmpl w:val="D66A2954"/>
@@ -3614,7 +4697,120 @@
       </w:rPr>
     </w:lvl>
   </w:abstractNum>
-  <w:abstractNum w:abstractNumId="2" w15:restartNumberingAfterBreak="0">
+  <w:abstractNum w:abstractNumId="3" w15:restartNumberingAfterBreak="0">
+    <w:nsid w:val="20522089"/>
+    <w:multiLevelType w:val="hybridMultilevel"/>
+    <w:tmpl w:val="D5B29A76"/>
+    <w:lvl w:ilvl="0" w:tplc="04190001">
+      <w:start w:val="1"/>
+      <w:numFmt w:val="bullet"/>
+      <w:lvlText w:val=""/>
+      <w:lvlJc w:val="left"/>
+      <w:pPr>
+        <w:ind w:left="1429" w:hanging="360"/>
+      </w:pPr>
+      <w:rPr>
+        <w:rFonts w:ascii="Symbol" w:hAnsi="Symbol" w:hint="default"/>
+      </w:rPr>
+    </w:lvl>
+    <w:lvl w:ilvl="1" w:tplc="04190003" w:tentative="1">
+      <w:start w:val="1"/>
+      <w:numFmt w:val="bullet"/>
+      <w:lvlText w:val="o"/>
+      <w:lvlJc w:val="left"/>
+      <w:pPr>
+        <w:ind w:left="2149" w:hanging="360"/>
+      </w:pPr>
+      <w:rPr>
+        <w:rFonts w:ascii="Courier New" w:hAnsi="Courier New" w:cs="Courier New" w:hint="default"/>
+      </w:rPr>
+    </w:lvl>
+    <w:lvl w:ilvl="2" w:tplc="04190005" w:tentative="1">
+      <w:start w:val="1"/>
+      <w:numFmt w:val="bullet"/>
+      <w:lvlText w:val=""/>
+      <w:lvlJc w:val="left"/>
+      <w:pPr>
+        <w:ind w:left="2869" w:hanging="360"/>
+      </w:pPr>
+      <w:rPr>
+        <w:rFonts w:ascii="Wingdings" w:hAnsi="Wingdings" w:hint="default"/>
+      </w:rPr>
+    </w:lvl>
+    <w:lvl w:ilvl="3" w:tplc="04190001" w:tentative="1">
+      <w:start w:val="1"/>
+      <w:numFmt w:val="bullet"/>
+      <w:lvlText w:val=""/>
+      <w:lvlJc w:val="left"/>
+      <w:pPr>
+        <w:ind w:left="3589" w:hanging="360"/>
+      </w:pPr>
+      <w:rPr>
+        <w:rFonts w:ascii="Symbol" w:hAnsi="Symbol" w:hint="default"/>
+      </w:rPr>
+    </w:lvl>
+    <w:lvl w:ilvl="4" w:tplc="04190003" w:tentative="1">
+      <w:start w:val="1"/>
+      <w:numFmt w:val="bullet"/>
+      <w:lvlText w:val="o"/>
+      <w:lvlJc w:val="left"/>
+      <w:pPr>
+        <w:ind w:left="4309" w:hanging="360"/>
+      </w:pPr>
+      <w:rPr>
+        <w:rFonts w:ascii="Courier New" w:hAnsi="Courier New" w:cs="Courier New" w:hint="default"/>
+      </w:rPr>
+    </w:lvl>
+    <w:lvl w:ilvl="5" w:tplc="04190005" w:tentative="1">
+      <w:start w:val="1"/>
+      <w:numFmt w:val="bullet"/>
+      <w:lvlText w:val=""/>
+      <w:lvlJc w:val="left"/>
+      <w:pPr>
+        <w:ind w:left="5029" w:hanging="360"/>
+      </w:pPr>
+      <w:rPr>
+        <w:rFonts w:ascii="Wingdings" w:hAnsi="Wingdings" w:hint="default"/>
+      </w:rPr>
+    </w:lvl>
+    <w:lvl w:ilvl="6" w:tplc="04190001" w:tentative="1">
+      <w:start w:val="1"/>
+      <w:numFmt w:val="bullet"/>
+      <w:lvlText w:val=""/>
+      <w:lvlJc w:val="left"/>
+      <w:pPr>
+        <w:ind w:left="5749" w:hanging="360"/>
+      </w:pPr>
+      <w:rPr>
+        <w:rFonts w:ascii="Symbol" w:hAnsi="Symbol" w:hint="default"/>
+      </w:rPr>
+    </w:lvl>
+    <w:lvl w:ilvl="7" w:tplc="04190003" w:tentative="1">
+      <w:start w:val="1"/>
+      <w:numFmt w:val="bullet"/>
+      <w:lvlText w:val="o"/>
+      <w:lvlJc w:val="left"/>
+      <w:pPr>
+        <w:ind w:left="6469" w:hanging="360"/>
+      </w:pPr>
+      <w:rPr>
+        <w:rFonts w:ascii="Courier New" w:hAnsi="Courier New" w:cs="Courier New" w:hint="default"/>
+      </w:rPr>
+    </w:lvl>
+    <w:lvl w:ilvl="8" w:tplc="04190005" w:tentative="1">
+      <w:start w:val="1"/>
+      <w:numFmt w:val="bullet"/>
+      <w:lvlText w:val=""/>
+      <w:lvlJc w:val="left"/>
+      <w:pPr>
+        <w:ind w:left="7189" w:hanging="360"/>
+      </w:pPr>
+      <w:rPr>
+        <w:rFonts w:ascii="Wingdings" w:hAnsi="Wingdings" w:hint="default"/>
+      </w:rPr>
+    </w:lvl>
+  </w:abstractNum>
+  <w:abstractNum w:abstractNumId="4" w15:restartNumberingAfterBreak="0">
     <w:nsid w:val="255F78FC"/>
     <w:multiLevelType w:val="hybridMultilevel"/>
     <w:tmpl w:val="71B6E002"/>
@@ -3727,7 +4923,7 @@
       </w:rPr>
     </w:lvl>
   </w:abstractNum>
-  <w:abstractNum w:abstractNumId="3" w15:restartNumberingAfterBreak="0">
+  <w:abstractNum w:abstractNumId="5" w15:restartNumberingAfterBreak="0">
     <w:nsid w:val="29C53434"/>
     <w:multiLevelType w:val="hybridMultilevel"/>
     <w:tmpl w:val="309C5C8E"/>
@@ -3841,7 +5037,7 @@
       </w:rPr>
     </w:lvl>
   </w:abstractNum>
-  <w:abstractNum w:abstractNumId="4" w15:restartNumberingAfterBreak="0">
+  <w:abstractNum w:abstractNumId="6" w15:restartNumberingAfterBreak="0">
     <w:nsid w:val="2BCA2DE7"/>
     <w:multiLevelType w:val="hybridMultilevel"/>
     <w:tmpl w:val="76EE05F4"/>
@@ -3927,7 +5123,7 @@
       </w:pPr>
     </w:lvl>
   </w:abstractNum>
-  <w:abstractNum w:abstractNumId="5" w15:restartNumberingAfterBreak="0">
+  <w:abstractNum w:abstractNumId="7" w15:restartNumberingAfterBreak="0">
     <w:nsid w:val="3C3151CB"/>
     <w:multiLevelType w:val="multilevel"/>
     <w:tmpl w:val="2F0AE7C0"/>
@@ -4040,7 +5236,7 @@
       </w:pPr>
     </w:lvl>
   </w:abstractNum>
-  <w:abstractNum w:abstractNumId="6" w15:restartNumberingAfterBreak="0">
+  <w:abstractNum w:abstractNumId="8" w15:restartNumberingAfterBreak="0">
     <w:nsid w:val="410A70A8"/>
     <w:multiLevelType w:val="hybridMultilevel"/>
     <w:tmpl w:val="6B9824C8"/>
@@ -4126,7 +5322,7 @@
       </w:pPr>
     </w:lvl>
   </w:abstractNum>
-  <w:abstractNum w:abstractNumId="7" w15:restartNumberingAfterBreak="0">
+  <w:abstractNum w:abstractNumId="9" w15:restartNumberingAfterBreak="0">
     <w:nsid w:val="464D2FBA"/>
     <w:multiLevelType w:val="multilevel"/>
     <w:tmpl w:val="5B7887FE"/>
@@ -4275,7 +5471,7 @@
       </w:rPr>
     </w:lvl>
   </w:abstractNum>
-  <w:abstractNum w:abstractNumId="8" w15:restartNumberingAfterBreak="0">
+  <w:abstractNum w:abstractNumId="10" w15:restartNumberingAfterBreak="0">
     <w:nsid w:val="4B937F7C"/>
     <w:multiLevelType w:val="hybridMultilevel"/>
     <w:tmpl w:val="F2F2DBA2"/>
@@ -4388,7 +5584,93 @@
       </w:rPr>
     </w:lvl>
   </w:abstractNum>
-  <w:abstractNum w:abstractNumId="9" w15:restartNumberingAfterBreak="0">
+  <w:abstractNum w:abstractNumId="11" w15:restartNumberingAfterBreak="0">
+    <w:nsid w:val="50C8512E"/>
+    <w:multiLevelType w:val="hybridMultilevel"/>
+    <w:tmpl w:val="280806E4"/>
+    <w:lvl w:ilvl="0" w:tplc="0419000F">
+      <w:start w:val="1"/>
+      <w:numFmt w:val="decimal"/>
+      <w:lvlText w:val="%1."/>
+      <w:lvlJc w:val="left"/>
+      <w:pPr>
+        <w:ind w:left="1429" w:hanging="360"/>
+      </w:pPr>
+    </w:lvl>
+    <w:lvl w:ilvl="1" w:tplc="04190019" w:tentative="1">
+      <w:start w:val="1"/>
+      <w:numFmt w:val="lowerLetter"/>
+      <w:lvlText w:val="%2."/>
+      <w:lvlJc w:val="left"/>
+      <w:pPr>
+        <w:ind w:left="2149" w:hanging="360"/>
+      </w:pPr>
+    </w:lvl>
+    <w:lvl w:ilvl="2" w:tplc="0419001B" w:tentative="1">
+      <w:start w:val="1"/>
+      <w:numFmt w:val="lowerRoman"/>
+      <w:lvlText w:val="%3."/>
+      <w:lvlJc w:val="right"/>
+      <w:pPr>
+        <w:ind w:left="2869" w:hanging="180"/>
+      </w:pPr>
+    </w:lvl>
+    <w:lvl w:ilvl="3" w:tplc="0419000F" w:tentative="1">
+      <w:start w:val="1"/>
+      <w:numFmt w:val="decimal"/>
+      <w:lvlText w:val="%4."/>
+      <w:lvlJc w:val="left"/>
+      <w:pPr>
+        <w:ind w:left="3589" w:hanging="360"/>
+      </w:pPr>
+    </w:lvl>
+    <w:lvl w:ilvl="4" w:tplc="04190019" w:tentative="1">
+      <w:start w:val="1"/>
+      <w:numFmt w:val="lowerLetter"/>
+      <w:lvlText w:val="%5."/>
+      <w:lvlJc w:val="left"/>
+      <w:pPr>
+        <w:ind w:left="4309" w:hanging="360"/>
+      </w:pPr>
+    </w:lvl>
+    <w:lvl w:ilvl="5" w:tplc="0419001B" w:tentative="1">
+      <w:start w:val="1"/>
+      <w:numFmt w:val="lowerRoman"/>
+      <w:lvlText w:val="%6."/>
+      <w:lvlJc w:val="right"/>
+      <w:pPr>
+        <w:ind w:left="5029" w:hanging="180"/>
+      </w:pPr>
+    </w:lvl>
+    <w:lvl w:ilvl="6" w:tplc="0419000F" w:tentative="1">
+      <w:start w:val="1"/>
+      <w:numFmt w:val="decimal"/>
+      <w:lvlText w:val="%7."/>
+      <w:lvlJc w:val="left"/>
+      <w:pPr>
+        <w:ind w:left="5749" w:hanging="360"/>
+      </w:pPr>
+    </w:lvl>
+    <w:lvl w:ilvl="7" w:tplc="04190019" w:tentative="1">
+      <w:start w:val="1"/>
+      <w:numFmt w:val="lowerLetter"/>
+      <w:lvlText w:val="%8."/>
+      <w:lvlJc w:val="left"/>
+      <w:pPr>
+        <w:ind w:left="6469" w:hanging="360"/>
+      </w:pPr>
+    </w:lvl>
+    <w:lvl w:ilvl="8" w:tplc="0419001B" w:tentative="1">
+      <w:start w:val="1"/>
+      <w:numFmt w:val="lowerRoman"/>
+      <w:lvlText w:val="%9."/>
+      <w:lvlJc w:val="right"/>
+      <w:pPr>
+        <w:ind w:left="7189" w:hanging="180"/>
+      </w:pPr>
+    </w:lvl>
+  </w:abstractNum>
+  <w:abstractNum w:abstractNumId="12" w15:restartNumberingAfterBreak="0">
     <w:nsid w:val="51DE6AA9"/>
     <w:multiLevelType w:val="multilevel"/>
     <w:tmpl w:val="28C67C30"/>
@@ -4501,7 +5783,7 @@
       </w:pPr>
     </w:lvl>
   </w:abstractNum>
-  <w:abstractNum w:abstractNumId="10" w15:restartNumberingAfterBreak="0">
+  <w:abstractNum w:abstractNumId="13" w15:restartNumberingAfterBreak="0">
     <w:nsid w:val="56D617F8"/>
     <w:multiLevelType w:val="multilevel"/>
     <w:tmpl w:val="51408E62"/>
@@ -4614,7 +5896,7 @@
       </w:pPr>
     </w:lvl>
   </w:abstractNum>
-  <w:abstractNum w:abstractNumId="11" w15:restartNumberingAfterBreak="0">
+  <w:abstractNum w:abstractNumId="14" w15:restartNumberingAfterBreak="0">
     <w:nsid w:val="5FD5298E"/>
     <w:multiLevelType w:val="hybridMultilevel"/>
     <w:tmpl w:val="AD980D94"/>
@@ -4727,7 +6009,7 @@
       </w:rPr>
     </w:lvl>
   </w:abstractNum>
-  <w:abstractNum w:abstractNumId="12" w15:restartNumberingAfterBreak="0">
+  <w:abstractNum w:abstractNumId="15" w15:restartNumberingAfterBreak="0">
     <w:nsid w:val="658D2D2E"/>
     <w:multiLevelType w:val="multilevel"/>
     <w:tmpl w:val="F40869B4"/>
@@ -4840,7 +6122,7 @@
       </w:pPr>
     </w:lvl>
   </w:abstractNum>
-  <w:abstractNum w:abstractNumId="13" w15:restartNumberingAfterBreak="0">
+  <w:abstractNum w:abstractNumId="16" w15:restartNumberingAfterBreak="0">
     <w:nsid w:val="67027F68"/>
     <w:multiLevelType w:val="hybridMultilevel"/>
     <w:tmpl w:val="3C247C60"/>
@@ -4953,7 +6235,7 @@
       </w:rPr>
     </w:lvl>
   </w:abstractNum>
-  <w:abstractNum w:abstractNumId="14" w15:restartNumberingAfterBreak="0">
+  <w:abstractNum w:abstractNumId="17" w15:restartNumberingAfterBreak="0">
     <w:nsid w:val="6A255E78"/>
     <w:multiLevelType w:val="hybridMultilevel"/>
     <w:tmpl w:val="E50CC41A"/>
@@ -5042,7 +6324,120 @@
       </w:pPr>
     </w:lvl>
   </w:abstractNum>
-  <w:abstractNum w:abstractNumId="15" w15:restartNumberingAfterBreak="0">
+  <w:abstractNum w:abstractNumId="18" w15:restartNumberingAfterBreak="0">
+    <w:nsid w:val="6B821BD7"/>
+    <w:multiLevelType w:val="multilevel"/>
+    <w:tmpl w:val="692E8D24"/>
+    <w:lvl w:ilvl="0">
+      <w:start w:val="1"/>
+      <w:numFmt w:val="decimal"/>
+      <w:lvlText w:val="%1."/>
+      <w:lvlJc w:val="left"/>
+      <w:pPr>
+        <w:tabs>
+          <w:tab w:val="num" w:pos="720"/>
+        </w:tabs>
+        <w:ind w:left="720" w:hanging="360"/>
+      </w:pPr>
+    </w:lvl>
+    <w:lvl w:ilvl="1" w:tentative="1">
+      <w:start w:val="1"/>
+      <w:numFmt w:val="decimal"/>
+      <w:lvlText w:val="%2."/>
+      <w:lvlJc w:val="left"/>
+      <w:pPr>
+        <w:tabs>
+          <w:tab w:val="num" w:pos="1440"/>
+        </w:tabs>
+        <w:ind w:left="1440" w:hanging="360"/>
+      </w:pPr>
+    </w:lvl>
+    <w:lvl w:ilvl="2" w:tentative="1">
+      <w:start w:val="1"/>
+      <w:numFmt w:val="decimal"/>
+      <w:lvlText w:val="%3."/>
+      <w:lvlJc w:val="left"/>
+      <w:pPr>
+        <w:tabs>
+          <w:tab w:val="num" w:pos="2160"/>
+        </w:tabs>
+        <w:ind w:left="2160" w:hanging="360"/>
+      </w:pPr>
+    </w:lvl>
+    <w:lvl w:ilvl="3" w:tentative="1">
+      <w:start w:val="1"/>
+      <w:numFmt w:val="decimal"/>
+      <w:lvlText w:val="%4."/>
+      <w:lvlJc w:val="left"/>
+      <w:pPr>
+        <w:tabs>
+          <w:tab w:val="num" w:pos="2880"/>
+        </w:tabs>
+        <w:ind w:left="2880" w:hanging="360"/>
+      </w:pPr>
+    </w:lvl>
+    <w:lvl w:ilvl="4" w:tentative="1">
+      <w:start w:val="1"/>
+      <w:numFmt w:val="decimal"/>
+      <w:lvlText w:val="%5."/>
+      <w:lvlJc w:val="left"/>
+      <w:pPr>
+        <w:tabs>
+          <w:tab w:val="num" w:pos="3600"/>
+        </w:tabs>
+        <w:ind w:left="3600" w:hanging="360"/>
+      </w:pPr>
+    </w:lvl>
+    <w:lvl w:ilvl="5" w:tentative="1">
+      <w:start w:val="1"/>
+      <w:numFmt w:val="decimal"/>
+      <w:lvlText w:val="%6."/>
+      <w:lvlJc w:val="left"/>
+      <w:pPr>
+        <w:tabs>
+          <w:tab w:val="num" w:pos="4320"/>
+        </w:tabs>
+        <w:ind w:left="4320" w:hanging="360"/>
+      </w:pPr>
+    </w:lvl>
+    <w:lvl w:ilvl="6" w:tentative="1">
+      <w:start w:val="1"/>
+      <w:numFmt w:val="decimal"/>
+      <w:lvlText w:val="%7."/>
+      <w:lvlJc w:val="left"/>
+      <w:pPr>
+        <w:tabs>
+          <w:tab w:val="num" w:pos="5040"/>
+        </w:tabs>
+        <w:ind w:left="5040" w:hanging="360"/>
+      </w:pPr>
+    </w:lvl>
+    <w:lvl w:ilvl="7" w:tentative="1">
+      <w:start w:val="1"/>
+      <w:numFmt w:val="decimal"/>
+      <w:lvlText w:val="%8."/>
+      <w:lvlJc w:val="left"/>
+      <w:pPr>
+        <w:tabs>
+          <w:tab w:val="num" w:pos="5760"/>
+        </w:tabs>
+        <w:ind w:left="5760" w:hanging="360"/>
+      </w:pPr>
+    </w:lvl>
+    <w:lvl w:ilvl="8" w:tentative="1">
+      <w:start w:val="1"/>
+      <w:numFmt w:val="decimal"/>
+      <w:lvlText w:val="%9."/>
+      <w:lvlJc w:val="left"/>
+      <w:pPr>
+        <w:tabs>
+          <w:tab w:val="num" w:pos="6480"/>
+        </w:tabs>
+        <w:ind w:left="6480" w:hanging="360"/>
+      </w:pPr>
+    </w:lvl>
+  </w:abstractNum>
+  <w:abstractNum w:abstractNumId="19" w15:restartNumberingAfterBreak="0">
     <w:nsid w:val="74B05C41"/>
     <w:multiLevelType w:val="hybridMultilevel"/>
     <w:tmpl w:val="DC96F14E"/>
@@ -5155,7 +6550,7 @@
       </w:rPr>
     </w:lvl>
   </w:abstractNum>
-  <w:abstractNum w:abstractNumId="16" w15:restartNumberingAfterBreak="0">
+  <w:abstractNum w:abstractNumId="20" w15:restartNumberingAfterBreak="0">
     <w:nsid w:val="7D64451A"/>
     <w:multiLevelType w:val="multilevel"/>
     <w:tmpl w:val="703632B0"/>
@@ -5305,55 +6700,67 @@
     </w:lvl>
   </w:abstractNum>
   <w:num w:numId="1">
-    <w:abstractNumId w:val="3"/>
+    <w:abstractNumId w:val="5"/>
   </w:num>
   <w:num w:numId="2">
+    <w:abstractNumId w:val="9"/>
+  </w:num>
+  <w:num w:numId="3">
     <w:abstractNumId w:val="7"/>
   </w:num>
-  <w:num w:numId="3">
-    <w:abstractNumId w:val="5"/>
-  </w:num>
   <w:num w:numId="4">
-    <w:abstractNumId w:val="10"/>
+    <w:abstractNumId w:val="13"/>
   </w:num>
   <w:num w:numId="5">
-    <w:abstractNumId w:val="4"/>
+    <w:abstractNumId w:val="6"/>
   </w:num>
   <w:num w:numId="6">
     <w:abstractNumId w:val="0"/>
   </w:num>
   <w:num w:numId="7">
+    <w:abstractNumId w:val="19"/>
+  </w:num>
+  <w:num w:numId="8">
+    <w:abstractNumId w:val="2"/>
+  </w:num>
+  <w:num w:numId="9">
+    <w:abstractNumId w:val="8"/>
+  </w:num>
+  <w:num w:numId="10">
     <w:abstractNumId w:val="15"/>
   </w:num>
-  <w:num w:numId="8">
+  <w:num w:numId="11">
+    <w:abstractNumId w:val="16"/>
+  </w:num>
+  <w:num w:numId="12">
+    <w:abstractNumId w:val="20"/>
+  </w:num>
+  <w:num w:numId="13">
+    <w:abstractNumId w:val="4"/>
+  </w:num>
+  <w:num w:numId="14">
+    <w:abstractNumId w:val="12"/>
+  </w:num>
+  <w:num w:numId="15">
+    <w:abstractNumId w:val="10"/>
+  </w:num>
+  <w:num w:numId="16">
+    <w:abstractNumId w:val="14"/>
+  </w:num>
+  <w:num w:numId="17">
+    <w:abstractNumId w:val="17"/>
+  </w:num>
+  <w:num w:numId="18">
+    <w:abstractNumId w:val="3"/>
+  </w:num>
+  <w:num w:numId="19">
     <w:abstractNumId w:val="1"/>
   </w:num>
-  <w:num w:numId="9">
-    <w:abstractNumId w:val="6"/>
-  </w:num>
-  <w:num w:numId="10">
-    <w:abstractNumId w:val="12"/>
-  </w:num>
-  <w:num w:numId="11">
-    <w:abstractNumId w:val="13"/>
-  </w:num>
-  <w:num w:numId="12">
-    <w:abstractNumId w:val="16"/>
-  </w:num>
-  <w:num w:numId="13">
-    <w:abstractNumId w:val="2"/>
-  </w:num>
-  <w:num w:numId="14">
-    <w:abstractNumId w:val="9"/>
-  </w:num>
-  <w:num w:numId="15">
-    <w:abstractNumId w:val="8"/>
-  </w:num>
-  <w:num w:numId="16">
+  <w:num w:numId="20">
     <w:abstractNumId w:val="11"/>
   </w:num>
-  <w:num w:numId="17">
-    <w:abstractNumId w:val="14"/>
+  <w:num w:numId="21">
+    <w:abstractNumId w:val="18"/>
   </w:num>
   <w:numIdMacAtCleanup w:val="2"/>
 </w:numbering>
@@ -6996,7 +8403,7 @@
 </file>
 
 <file path=customXml/itemProps1.xml><?xml version="1.0" encoding="utf-8"?>
-<ds:datastoreItem xmlns:ds="http://schemas.openxmlformats.org/officeDocument/2006/customXml" ds:itemID="{CFD4F3A3-E58A-4C58-8DB7-CD0EB7FC8067}">
+<ds:datastoreItem xmlns:ds="http://schemas.openxmlformats.org/officeDocument/2006/customXml" ds:itemID="{BF923C3C-FCB3-44DA-B40C-655DD4A711A3}">
   <ds:schemaRefs>
     <ds:schemaRef ds:uri="http://schemas.openxmlformats.org/officeDocument/2006/bibliography"/>
   </ds:schemaRefs>

</xml_diff>